<commit_message>
finalisation manuel installation + correction orthographe
</commit_message>
<xml_diff>
--- a/Documents/Documentation/7_Guide_Installation/Manuel_installation_administrateur_WavCom_V1.docx
+++ b/Documents/Documentation/7_Guide_Installation/Manuel_installation_administrateur_WavCom_V1.docx
@@ -1804,22 +1804,22 @@
       </w:pPr>
       <w:bookmarkStart w:id="14" w:name="_Toc86927457"/>
       <w:bookmarkStart w:id="15" w:name="_Toc96416342"/>
-      <w:bookmarkStart w:id="16" w:name="_Toc335011127"/>
-      <w:bookmarkStart w:id="17" w:name="_Toc335037106"/>
-      <w:bookmarkStart w:id="18" w:name="_Toc335043768"/>
-      <w:bookmarkStart w:id="19" w:name="_Toc335045588"/>
-      <w:bookmarkStart w:id="20" w:name="_Toc335101230"/>
-      <w:bookmarkStart w:id="21" w:name="_Toc335134944"/>
-      <w:bookmarkStart w:id="22" w:name="_Toc335135104"/>
-      <w:bookmarkStart w:id="23" w:name="_Toc335135210"/>
-      <w:bookmarkStart w:id="24" w:name="_Toc351955295"/>
-      <w:bookmarkStart w:id="25" w:name="_Toc105098859"/>
+      <w:bookmarkStart w:id="16" w:name="_Toc105098859"/>
+      <w:bookmarkStart w:id="17" w:name="_Toc335011127"/>
+      <w:bookmarkStart w:id="18" w:name="_Toc335037106"/>
+      <w:bookmarkStart w:id="19" w:name="_Toc335043768"/>
+      <w:bookmarkStart w:id="20" w:name="_Toc335045588"/>
+      <w:bookmarkStart w:id="21" w:name="_Toc335101230"/>
+      <w:bookmarkStart w:id="22" w:name="_Toc335134944"/>
+      <w:bookmarkStart w:id="23" w:name="_Toc335135104"/>
+      <w:bookmarkStart w:id="24" w:name="_Toc335135210"/>
+      <w:bookmarkStart w:id="25" w:name="_Toc351955295"/>
       <w:r>
         <w:t>Historique des modifications</w:t>
       </w:r>
       <w:bookmarkEnd w:id="14"/>
       <w:bookmarkEnd w:id="15"/>
-      <w:bookmarkEnd w:id="25"/>
+      <w:bookmarkEnd w:id="16"/>
     </w:p>
     <w:tbl>
       <w:tblPr>
@@ -2335,7 +2335,6 @@
         <w:pStyle w:val="Titre1"/>
       </w:pPr>
       <w:bookmarkStart w:id="26" w:name="_Toc105098860"/>
-      <w:bookmarkEnd w:id="16"/>
       <w:bookmarkEnd w:id="17"/>
       <w:bookmarkEnd w:id="18"/>
       <w:bookmarkEnd w:id="19"/>
@@ -2344,6 +2343,7 @@
       <w:bookmarkEnd w:id="22"/>
       <w:bookmarkEnd w:id="23"/>
       <w:bookmarkEnd w:id="24"/>
+      <w:bookmarkEnd w:id="25"/>
       <w:r>
         <w:lastRenderedPageBreak/>
         <w:t>INTRODUCTION</w:t>
@@ -2358,7 +2358,7 @@
         <w:pStyle w:val="Text-st"/>
       </w:pPr>
       <w:r>
-        <w:t xml:space="preserve">Bienvenue à tous dans ce manuel d'installation de la solution </w:t>
+        <w:t xml:space="preserve">Bienvenue sur le manuel d'installation de la solution </w:t>
       </w:r>
       <w:proofErr w:type="spellStart"/>
       <w:r>
@@ -2415,7 +2415,13 @@
       </w:r>
       <w:proofErr w:type="spellEnd"/>
       <w:r>
-        <w:t xml:space="preserve"> est composé : </w:t>
+        <w:t xml:space="preserve"> est composé</w:t>
+      </w:r>
+      <w:r>
+        <w:t>e</w:t>
+      </w:r>
+      <w:r>
+        <w:t xml:space="preserve"> : </w:t>
       </w:r>
     </w:p>
     <w:p>
@@ -2447,7 +2453,35 @@
           <w:b/>
           <w:bCs/>
         </w:rPr>
-        <w:t>Lorsqu’il est installé sur l’appareil d’un client</w:t>
+        <w:t>Lorsqu’</w:t>
+      </w:r>
+      <w:r>
+        <w:rPr>
+          <w:b/>
+          <w:bCs/>
+        </w:rPr>
+        <w:t>elle</w:t>
+      </w:r>
+      <w:r>
+        <w:rPr>
+          <w:b/>
+          <w:bCs/>
+        </w:rPr>
+        <w:t xml:space="preserve"> est installé</w:t>
+      </w:r>
+      <w:r>
+        <w:rPr>
+          <w:b/>
+          <w:bCs/>
+        </w:rPr>
+        <w:t>e</w:t>
+      </w:r>
+      <w:r>
+        <w:rPr>
+          <w:b/>
+          <w:bCs/>
+        </w:rPr>
+        <w:t xml:space="preserve"> sur l’appareil d’un client</w:t>
       </w:r>
       <w:r>
         <w:t xml:space="preserve">, </w:t>
@@ -2472,7 +2506,13 @@
         <w:t xml:space="preserve"> concernant les projets </w:t>
       </w:r>
       <w:r>
-        <w:t xml:space="preserve"> </w:t>
+        <w:t xml:space="preserve">et </w:t>
+      </w:r>
+      <w:r>
+        <w:t xml:space="preserve">de </w:t>
+      </w:r>
+      <w:r>
+        <w:t xml:space="preserve">suivre ces derniers. </w:t>
       </w:r>
     </w:p>
     <w:p>
@@ -2499,7 +2539,35 @@
           <w:b/>
           <w:bCs/>
         </w:rPr>
-        <w:t xml:space="preserve">Lorsqu’il est installé sur l’appareil d’un </w:t>
+        <w:t>Lorsqu’</w:t>
+      </w:r>
+      <w:r>
+        <w:rPr>
+          <w:b/>
+          <w:bCs/>
+        </w:rPr>
+        <w:t>elle</w:t>
+      </w:r>
+      <w:r>
+        <w:rPr>
+          <w:b/>
+          <w:bCs/>
+        </w:rPr>
+        <w:t xml:space="preserve"> est installé</w:t>
+      </w:r>
+      <w:r>
+        <w:rPr>
+          <w:b/>
+          <w:bCs/>
+        </w:rPr>
+        <w:t>e</w:t>
+      </w:r>
+      <w:r>
+        <w:rPr>
+          <w:b/>
+          <w:bCs/>
+        </w:rPr>
+        <w:t xml:space="preserve"> sur l’appareil d’un </w:t>
       </w:r>
       <w:r>
         <w:rPr>
@@ -2573,35 +2641,8 @@
     <w:p>
       <w:pPr>
         <w:pStyle w:val="Text-st"/>
-      </w:pPr>
-      <w:r>
-        <w:t xml:space="preserve">Ainsi, si l’un des clients change de smartphone, il ne sera pas nécessaire de configurer sont profil sur son nouveau matériel. Celui-ci y sera immédiatement téléchargé des l’application réinstallée. </w:t>
-      </w:r>
-    </w:p>
-    <w:p>
-      <w:pPr>
-        <w:pStyle w:val="Text-st"/>
-      </w:pPr>
-      <w:r>
-        <w:t>De même, l’a</w:t>
-      </w:r>
-      <w:r>
-        <w:t xml:space="preserve">ppareil peut être, par exemple, un temps associé à un profil puis être réassociée, à la demande, à un autre profil. Un même appareil peut donc être utilisés à loisir par plusieurs utilisateurs. </w:t>
-      </w:r>
-      <w:proofErr w:type="spellStart"/>
-      <w:r>
-        <w:t>WavCom</w:t>
-      </w:r>
-      <w:proofErr w:type="spellEnd"/>
-      <w:r>
-        <w:t xml:space="preserve"> s’adapte aussitôt avec le profil que l’utilisateur lui associe. </w:t>
-      </w:r>
-    </w:p>
-    <w:p>
-      <w:pPr>
-        <w:jc w:val="left"/>
-        <w:rPr>
-          <w:rFonts w:ascii="Century Gothic" w:eastAsiaTheme="majorEastAsia" w:hAnsi="Century Gothic" w:cstheme="majorBidi"/>
+        <w:rPr>
+          <w:rFonts w:eastAsiaTheme="majorEastAsia" w:cstheme="majorBidi"/>
           <w:caps/>
           <w:color w:val="2F5496" w:themeColor="accent1" w:themeShade="BF"/>
           <w:spacing w:val="10"/>
@@ -2610,6 +2651,17 @@
         </w:rPr>
       </w:pPr>
       <w:r>
+        <w:t xml:space="preserve">L’appareil peut être, par exemple, un temps associé à un profil puis être réassociée, à un autre profil. Un même appareil peut donc être utilisé à loisir par plusieurs utilisateurs. </w:t>
+      </w:r>
+      <w:proofErr w:type="spellStart"/>
+      <w:r>
+        <w:t>WavCom</w:t>
+      </w:r>
+      <w:proofErr w:type="spellEnd"/>
+      <w:r>
+        <w:t xml:space="preserve"> s’adapte aussitôt avec le profil que l’utilisateur lui associe. </w:t>
+      </w:r>
+      <w:r>
         <w:br w:type="page"/>
       </w:r>
     </w:p>
@@ -2629,7 +2681,13 @@
         <w:pStyle w:val="Text-st"/>
       </w:pPr>
       <w:r>
-        <w:t xml:space="preserve">Lorsque vous entrez l’adresse de la solution dans un navigateur web, vous êtes directement dirigé vers la page de connexion. </w:t>
+        <w:t>Lorsque vous entrez l’adresse de la solution dans un navigateur web, vous êtes directement dirigé</w:t>
+      </w:r>
+      <w:r>
+        <w:t>s</w:t>
+      </w:r>
+      <w:r>
+        <w:t xml:space="preserve"> vers la page de connexion. </w:t>
       </w:r>
     </w:p>
     <w:p>
@@ -2836,6 +2894,71 @@
         <w:pStyle w:val="Text-st"/>
       </w:pPr>
       <w:r>
+        <w:rPr>
+          <w:noProof/>
+          <w:sz w:val="22"/>
+          <w:szCs w:val="20"/>
+        </w:rPr>
+        <w:drawing>
+          <wp:anchor distT="0" distB="0" distL="114300" distR="114300" simplePos="0" relativeHeight="251739136" behindDoc="0" locked="0" layoutInCell="1" allowOverlap="1" wp14:anchorId="3D07BA11" wp14:editId="220AE6A2">
+            <wp:simplePos x="0" y="0"/>
+            <wp:positionH relativeFrom="margin">
+              <wp:align>left</wp:align>
+            </wp:positionH>
+            <wp:positionV relativeFrom="paragraph">
+              <wp:posOffset>8043</wp:posOffset>
+            </wp:positionV>
+            <wp:extent cx="247650" cy="247650"/>
+            <wp:effectExtent l="0" t="0" r="0" b="0"/>
+            <wp:wrapSquare wrapText="bothSides"/>
+            <wp:docPr id="18" name="Graphique 18" descr="Avertissement avec un remplissage uni"/>
+            <wp:cNvGraphicFramePr>
+              <a:graphicFrameLocks xmlns:a="http://schemas.openxmlformats.org/drawingml/2006/main" noChangeAspect="1"/>
+            </wp:cNvGraphicFramePr>
+            <a:graphic xmlns:a="http://schemas.openxmlformats.org/drawingml/2006/main">
+              <a:graphicData uri="http://schemas.openxmlformats.org/drawingml/2006/picture">
+                <pic:pic xmlns:pic="http://schemas.openxmlformats.org/drawingml/2006/picture">
+                  <pic:nvPicPr>
+                    <pic:cNvPr id="22" name="Graphique 22" descr="Avertissement avec un remplissage uni"/>
+                    <pic:cNvPicPr/>
+                  </pic:nvPicPr>
+                  <pic:blipFill>
+                    <a:blip r:embed="rId14" cstate="print">
+                      <a:extLst>
+                        <a:ext uri="{28A0092B-C50C-407E-A947-70E740481C1C}">
+                          <a14:useLocalDpi xmlns:a14="http://schemas.microsoft.com/office/drawing/2010/main" val="0"/>
+                        </a:ext>
+                        <a:ext uri="{96DAC541-7B7A-43D3-8B79-37D633B846F1}">
+                          <asvg:svgBlip xmlns:asvg="http://schemas.microsoft.com/office/drawing/2016/SVG/main" r:embed="rId15"/>
+                        </a:ext>
+                      </a:extLst>
+                    </a:blip>
+                    <a:stretch>
+                      <a:fillRect/>
+                    </a:stretch>
+                  </pic:blipFill>
+                  <pic:spPr>
+                    <a:xfrm>
+                      <a:off x="0" y="0"/>
+                      <a:ext cx="247650" cy="247650"/>
+                    </a:xfrm>
+                    <a:prstGeom prst="rect">
+                      <a:avLst/>
+                    </a:prstGeom>
+                  </pic:spPr>
+                </pic:pic>
+              </a:graphicData>
+            </a:graphic>
+            <wp14:sizeRelH relativeFrom="margin">
+              <wp14:pctWidth>0</wp14:pctWidth>
+            </wp14:sizeRelH>
+            <wp14:sizeRelV relativeFrom="margin">
+              <wp14:pctHeight>0</wp14:pctHeight>
+            </wp14:sizeRelV>
+          </wp:anchor>
+        </w:drawing>
+      </w:r>
+      <w:r>
         <w:t xml:space="preserve">Tous les documents uploadés se trouveront dans le répertoire </w:t>
       </w:r>
       <w:r>
@@ -2885,7 +3008,7 @@
       <w:r>
         <w:t xml:space="preserve">La base de données de notre solution se trouve à l'adresse : </w:t>
       </w:r>
-      <w:hyperlink r:id="rId14" w:history="1">
+      <w:hyperlink r:id="rId16" w:history="1">
         <w:r>
           <w:rPr>
             <w:rStyle w:val="Lienhypertexte"/>
@@ -2915,7 +3038,16 @@
         <w:pStyle w:val="Text-st"/>
       </w:pPr>
       <w:r>
-        <w:t xml:space="preserve">Sélectionner la base de données que l’on souhaite </w:t>
+        <w:t>Sélectionne</w:t>
+      </w:r>
+      <w:r>
+        <w:t>z</w:t>
+      </w:r>
+      <w:r>
+        <w:t xml:space="preserve"> la base de données</w:t>
+      </w:r>
+      <w:r>
+        <w:t xml:space="preserve"> : </w:t>
       </w:r>
     </w:p>
     <w:p>
@@ -2943,7 +3075,7 @@
                     <pic:cNvPicPr/>
                   </pic:nvPicPr>
                   <pic:blipFill>
-                    <a:blip r:embed="rId15"/>
+                    <a:blip r:embed="rId17"/>
                     <a:stretch>
                       <a:fillRect/>
                     </a:stretch>
@@ -3074,7 +3206,10 @@
         <w:pStyle w:val="Text-st"/>
       </w:pPr>
       <w:r>
-        <w:t xml:space="preserve">Depuis là vous pourrez vérifier la bonne réalisation des insertions, modifications et suppressions de données. </w:t>
+        <w:t xml:space="preserve">À partir de là, </w:t>
+      </w:r>
+      <w:r>
+        <w:t xml:space="preserve">vous pourrez vérifier la bonne réalisation des insertions, modifications et suppressions de données. </w:t>
       </w:r>
     </w:p>
     <w:p>
@@ -3357,7 +3492,7 @@
         </w:drawing>
       </w:r>
       <w:r>
-        <w:t>En premier lieu, il est nécessaire, chez votre hébergeur, d'ajouter au minimum un utilisateur qui pourra accéder à la base de données phpMyAdmin, ou celle que votre hébergeur fournira.</w:t>
+        <w:t>En premier lieu, il est nécessaire, chez votre hébergeur, d'ajouter au minimum un utilisateur qui pourra accéder à la base de données phpMyAdmin ou celle que votre hébergeur fournira.</w:t>
       </w:r>
     </w:p>
     <w:p>
@@ -3449,12 +3584,12 @@
       <w:pPr>
         <w:pStyle w:val="Titre2"/>
       </w:pPr>
-      <w:bookmarkStart w:id="38" w:name="_Toc105098868"/>
+      <w:bookmarkStart w:id="37" w:name="_Toc105098868"/>
       <w:r>
         <w:lastRenderedPageBreak/>
         <w:t>Création des tables</w:t>
       </w:r>
-      <w:bookmarkEnd w:id="38"/>
+      <w:bookmarkEnd w:id="37"/>
       <w:r>
         <w:t xml:space="preserve"> </w:t>
       </w:r>
@@ -3482,7 +3617,13 @@
         <w:t>connexion phpMyAdmin</w:t>
       </w:r>
       <w:r>
-        <w:t> » de ce guide. Le nom du serveur sera déjà renseigné, cependant il vous faudra indiquer votre nom d'utilisateur ainsi que votre mot de passe. Ceux-ci correspondent à ceux définis lors de la création utilisateur au point « </w:t>
+        <w:t> » de ce guide. Le nom du serveur sera déjà renseigné, cependant il vous faudra indiquer votre nom d'utilisateur</w:t>
+      </w:r>
+      <w:r>
+        <w:t xml:space="preserve">, </w:t>
+      </w:r>
+      <w:r>
+        <w:t>ainsi que votre mot de passe. Ceux-ci correspondent à ceux définis lors de la création utilisateur au point « </w:t>
       </w:r>
       <w:r>
         <w:rPr>
@@ -3492,7 +3633,7 @@
         <w:t>création de la base</w:t>
       </w:r>
       <w:r>
-        <w:t> ». Une fois connecté, cliquez sur le nom de votre base.</w:t>
+        <w:t xml:space="preserve"> ». </w:t>
       </w:r>
     </w:p>
     <w:p>
@@ -3528,7 +3669,7 @@
                     <pic:cNvPicPr/>
                   </pic:nvPicPr>
                   <pic:blipFill>
-                    <a:blip r:embed="rId16"/>
+                    <a:blip r:embed="rId18"/>
                     <a:stretch>
                       <a:fillRect/>
                     </a:stretch>
@@ -3554,7 +3695,7 @@
         <w:pStyle w:val="Lgende"/>
         <w:jc w:val="center"/>
       </w:pPr>
-      <w:bookmarkStart w:id="39" w:name="_Toc105098809"/>
+      <w:bookmarkStart w:id="38" w:name="_Toc105098809"/>
       <w:r>
         <w:t xml:space="preserve">(Figure </w:t>
       </w:r>
@@ -3579,7 +3720,7 @@
       <w:r>
         <w:t xml:space="preserve"> - Présentation phpMyAdmin)</w:t>
       </w:r>
-      <w:bookmarkEnd w:id="39"/>
+      <w:bookmarkEnd w:id="38"/>
     </w:p>
     <w:p>
       <w:pPr>
@@ -3608,7 +3749,13 @@
         <w:pStyle w:val="Text-st"/>
       </w:pPr>
       <w:r>
-        <w:t>La première étant d'aller dans l'onglet SQL et de copier-coller le contenu du fichier et la deuxième étant d'aller dans l'onglet Import.</w:t>
+        <w:t>La première étant d'aller dans l'onglet SQL et de copier-coller le contenu du fichier</w:t>
+      </w:r>
+      <w:r>
+        <w:t>. L</w:t>
+      </w:r>
+      <w:r>
+        <w:t>a deuxième étant d'aller dans l'onglet Import.</w:t>
       </w:r>
       <w:r>
         <w:t xml:space="preserve"> </w:t>
@@ -3650,7 +3797,7 @@
                     <pic:cNvPicPr/>
                   </pic:nvPicPr>
                   <pic:blipFill>
-                    <a:blip r:embed="rId17" cstate="print">
+                    <a:blip r:embed="rId19" cstate="print">
                       <a:extLst>
                         <a:ext uri="{28A0092B-C50C-407E-A947-70E740481C1C}">
                           <a14:useLocalDpi xmlns:a14="http://schemas.microsoft.com/office/drawing/2010/main" val="0"/>
@@ -3685,7 +3832,7 @@
         <w:pStyle w:val="Lgende"/>
         <w:jc w:val="center"/>
       </w:pPr>
-      <w:bookmarkStart w:id="40" w:name="_Toc105098810"/>
+      <w:bookmarkStart w:id="39" w:name="_Toc105098810"/>
       <w:r>
         <w:t xml:space="preserve">(Figure </w:t>
       </w:r>
@@ -3710,7 +3857,7 @@
       <w:r>
         <w:t xml:space="preserve"> - Création des tables)</w:t>
       </w:r>
-      <w:bookmarkEnd w:id="40"/>
+      <w:bookmarkEnd w:id="39"/>
     </w:p>
     <w:p/>
     <w:p>
@@ -3748,7 +3895,7 @@
                     <pic:cNvPicPr/>
                   </pic:nvPicPr>
                   <pic:blipFill>
-                    <a:blip r:embed="rId18">
+                    <a:blip r:embed="rId20">
                       <a:extLst>
                         <a:ext uri="{28A0092B-C50C-407E-A947-70E740481C1C}">
                           <a14:useLocalDpi xmlns:a14="http://schemas.microsoft.com/office/drawing/2010/main" val="0"/>
@@ -3833,7 +3980,7 @@
                                 <w:shd w:val="clear" w:color="auto" w:fill="FFFFFF"/>
                               </w:rPr>
                             </w:pPr>
-                            <w:bookmarkStart w:id="41" w:name="_Toc105098811"/>
+                            <w:bookmarkStart w:id="40" w:name="_Toc105098811"/>
                             <w:r>
                               <w:t xml:space="preserve">(Figure </w:t>
                             </w:r>
@@ -3858,7 +4005,7 @@
                             <w:r>
                               <w:t xml:space="preserve"> - Création des tables bis)</w:t>
                             </w:r>
-                            <w:bookmarkEnd w:id="41"/>
+                            <w:bookmarkEnd w:id="40"/>
                           </w:p>
                         </w:txbxContent>
                       </wps:txbx>
@@ -3957,7 +4104,7 @@
                     <pic:cNvPicPr/>
                   </pic:nvPicPr>
                   <pic:blipFill rotWithShape="1">
-                    <a:blip r:embed="rId19">
+                    <a:blip r:embed="rId21">
                       <a:extLst>
                         <a:ext uri="{28A0092B-C50C-407E-A947-70E740481C1C}">
                           <a14:useLocalDpi xmlns:a14="http://schemas.microsoft.com/office/drawing/2010/main" val="0"/>
@@ -4053,7 +4200,7 @@
           <w:shd w:val="clear" w:color="auto" w:fill="FFFFFF"/>
         </w:rPr>
       </w:pPr>
-      <w:bookmarkStart w:id="43" w:name="_Toc105098869"/>
+      <w:bookmarkStart w:id="41" w:name="_Toc105098869"/>
       <w:r>
         <w:rPr>
           <w:shd w:val="clear" w:color="auto" w:fill="FFFFFF"/>
@@ -4061,7 +4208,7 @@
         <w:lastRenderedPageBreak/>
         <w:t>Insertion des données</w:t>
       </w:r>
-      <w:bookmarkEnd w:id="43"/>
+      <w:bookmarkEnd w:id="41"/>
     </w:p>
     <w:p>
       <w:pPr>
@@ -4138,7 +4285,7 @@
                     <pic:cNvPicPr/>
                   </pic:nvPicPr>
                   <pic:blipFill>
-                    <a:blip r:embed="rId20" cstate="print">
+                    <a:blip r:embed="rId22" cstate="print">
                       <a:extLst>
                         <a:ext uri="{28A0092B-C50C-407E-A947-70E740481C1C}">
                           <a14:useLocalDpi xmlns:a14="http://schemas.microsoft.com/office/drawing/2010/main" val="0"/>
@@ -4170,7 +4317,7 @@
         <w:pStyle w:val="Lgende"/>
         <w:jc w:val="center"/>
       </w:pPr>
-      <w:bookmarkStart w:id="44" w:name="_Toc105098812"/>
+      <w:bookmarkStart w:id="42" w:name="_Toc105098812"/>
       <w:r>
         <w:t xml:space="preserve">(Figure </w:t>
       </w:r>
@@ -4195,7 +4342,7 @@
       <w:r>
         <w:t xml:space="preserve"> - Insertion des données)</w:t>
       </w:r>
-      <w:bookmarkEnd w:id="44"/>
+      <w:bookmarkEnd w:id="42"/>
     </w:p>
     <w:p>
       <w:pPr>
@@ -4249,13 +4396,13 @@
                     <pic:cNvPicPr/>
                   </pic:nvPicPr>
                   <pic:blipFill>
-                    <a:blip r:embed="rId21" cstate="print">
+                    <a:blip r:embed="rId14" cstate="print">
                       <a:extLst>
                         <a:ext uri="{28A0092B-C50C-407E-A947-70E740481C1C}">
                           <a14:useLocalDpi xmlns:a14="http://schemas.microsoft.com/office/drawing/2010/main" val="0"/>
                         </a:ext>
                         <a:ext uri="{96DAC541-7B7A-43D3-8B79-37D633B846F1}">
-                          <asvg:svgBlip xmlns:asvg="http://schemas.microsoft.com/office/drawing/2016/SVG/main" r:embed="rId22"/>
+                          <asvg:svgBlip xmlns:asvg="http://schemas.microsoft.com/office/drawing/2016/SVG/main" r:embed="rId15"/>
                         </a:ext>
                       </a:extLst>
                     </a:blip>
@@ -4327,7 +4474,7 @@
           <w:shd w:val="clear" w:color="auto" w:fill="FFFFFF"/>
         </w:rPr>
       </w:pPr>
-      <w:bookmarkStart w:id="45" w:name="_Toc105098870"/>
+      <w:bookmarkStart w:id="43" w:name="_Toc105098870"/>
       <w:r>
         <w:rPr>
           <w:shd w:val="clear" w:color="auto" w:fill="FFFFFF"/>
@@ -4335,7 +4482,7 @@
         <w:lastRenderedPageBreak/>
         <w:t>Création de l’architecture</w:t>
       </w:r>
-      <w:bookmarkEnd w:id="45"/>
+      <w:bookmarkEnd w:id="43"/>
       <w:r>
         <w:rPr>
           <w:shd w:val="clear" w:color="auto" w:fill="FFFFFF"/>
@@ -4348,7 +4495,13 @@
         <w:pStyle w:val="Text-st"/>
       </w:pPr>
       <w:r>
-        <w:t>Toutes vos ressources doivent se trouver dans le répertoire web de WavCo</w:t>
+        <w:t xml:space="preserve">Toutes </w:t>
+      </w:r>
+      <w:r>
+        <w:t>les</w:t>
+      </w:r>
+      <w:r>
+        <w:t xml:space="preserve"> ressources doivent se trouver dans le répertoire web de WavCo</w:t>
       </w:r>
       <w:r>
         <w:t>ntact_v2</w:t>
@@ -4476,7 +4629,7 @@
         <w:pStyle w:val="Lgende"/>
         <w:jc w:val="center"/>
       </w:pPr>
-      <w:bookmarkStart w:id="46" w:name="_Toc105098813"/>
+      <w:bookmarkStart w:id="44" w:name="_Toc105098813"/>
       <w:r>
         <w:t>(</w:t>
       </w:r>
@@ -4512,7 +4665,7 @@
       <w:r>
         <w:t>)</w:t>
       </w:r>
-      <w:bookmarkEnd w:id="46"/>
+      <w:bookmarkEnd w:id="44"/>
     </w:p>
     <w:p/>
     <w:p>
@@ -4547,7 +4700,13 @@
         <w:t>en suivant une logique intuitive</w:t>
       </w:r>
       <w:r>
-        <w:t xml:space="preserve">. Cette architecture permet à chacun de trouver sans peine les éléments recherchés. Et consacrer plus de temps à ce qui compte vraiment. </w:t>
+        <w:t>. Cette architecture permet à chacun de trouver sans peine les éléments recherchés</w:t>
+      </w:r>
+      <w:r>
+        <w:t xml:space="preserve"> e</w:t>
+      </w:r>
+      <w:r>
+        <w:t xml:space="preserve">t consacrer plus de temps à ce qui compte vraiment. </w:t>
       </w:r>
     </w:p>
     <w:p>
@@ -4793,7 +4952,7 @@
           <w:lang w:val="en-US"/>
         </w:rPr>
       </w:pPr>
-      <w:bookmarkStart w:id="47" w:name="_Toc105098814"/>
+      <w:bookmarkStart w:id="45" w:name="_Toc105098814"/>
       <w:r>
         <w:rPr>
           <w:lang w:val="en-US"/>
@@ -4856,7 +5015,7 @@
         </w:rPr>
         <w:t xml:space="preserve"> .vs)</w:t>
       </w:r>
-      <w:bookmarkEnd w:id="47"/>
+      <w:bookmarkEnd w:id="45"/>
     </w:p>
     <w:p>
       <w:pPr>
@@ -5009,7 +5168,7 @@
                                 <w:lang w:val="en-US"/>
                               </w:rPr>
                             </w:pPr>
-                            <w:bookmarkStart w:id="48" w:name="_Toc105098815"/>
+                            <w:bookmarkStart w:id="46" w:name="_Toc105098815"/>
                             <w:r>
                               <w:rPr>
                                 <w:lang w:val="en-US"/>
@@ -5078,7 +5237,7 @@
                               </w:rPr>
                               <w:t xml:space="preserve"> packages)</w:t>
                             </w:r>
-                            <w:bookmarkEnd w:id="48"/>
+                            <w:bookmarkEnd w:id="46"/>
                           </w:p>
                         </w:txbxContent>
                       </wps:txbx>
@@ -5213,7 +5372,7 @@
         <w:t>Tests</w:t>
       </w:r>
       <w:r>
-        <w:t> » contient tous les jeux de tests de l’application qui permettant de vérifier le bon fonctionnement d’une partie précise du logiciel ou d’une portion d’un programme</w:t>
+        <w:t> » contient tous les jeux de tests de l’application permettant de vérifier le bon fonctionnement d’une partie précise du logiciel ou d’une portion d’un programme</w:t>
       </w:r>
       <w:r>
         <w:t xml:space="preserve">, glissez-déposez les fichiers suivants : </w:t>
@@ -5367,7 +5526,7 @@
           <w:lang w:val="en-US"/>
         </w:rPr>
       </w:pPr>
-      <w:bookmarkStart w:id="50" w:name="_Toc105098816"/>
+      <w:bookmarkStart w:id="47" w:name="_Toc105098816"/>
       <w:r>
         <w:rPr>
           <w:lang w:val="en-US"/>
@@ -5442,7 +5601,7 @@
         </w:rPr>
         <w:t>ests)</w:t>
       </w:r>
-      <w:bookmarkEnd w:id="50"/>
+      <w:bookmarkEnd w:id="47"/>
     </w:p>
     <w:p>
       <w:pPr>
@@ -5639,11 +5798,73 @@
       <w:r>
         <w:rPr>
           <w:noProof/>
+          <w:shd w:val="clear" w:color="auto" w:fill="FFFFFF"/>
+          <w:lang w:val="en-US"/>
+        </w:rPr>
+        <w:drawing>
+          <wp:anchor distT="0" distB="0" distL="114300" distR="114300" simplePos="0" relativeHeight="251670528" behindDoc="0" locked="0" layoutInCell="1" allowOverlap="1" wp14:anchorId="1998ED9C" wp14:editId="7AEA224F">
+            <wp:simplePos x="0" y="0"/>
+            <wp:positionH relativeFrom="column">
+              <wp:posOffset>197485</wp:posOffset>
+            </wp:positionH>
+            <wp:positionV relativeFrom="paragraph">
+              <wp:posOffset>2944283</wp:posOffset>
+            </wp:positionV>
+            <wp:extent cx="1757680" cy="3623310"/>
+            <wp:effectExtent l="0" t="0" r="0" b="0"/>
+            <wp:wrapSquare wrapText="bothSides"/>
+            <wp:docPr id="13" name="Image 13" descr="Une image contenant texte&#10;&#10;Description générée automatiquement"/>
+            <wp:cNvGraphicFramePr>
+              <a:graphicFrameLocks xmlns:a="http://schemas.openxmlformats.org/drawingml/2006/main" noChangeAspect="1"/>
+            </wp:cNvGraphicFramePr>
+            <a:graphic xmlns:a="http://schemas.openxmlformats.org/drawingml/2006/main">
+              <a:graphicData uri="http://schemas.openxmlformats.org/drawingml/2006/picture">
+                <pic:pic xmlns:pic="http://schemas.openxmlformats.org/drawingml/2006/picture">
+                  <pic:nvPicPr>
+                    <pic:cNvPr id="13" name="Image 13" descr="Une image contenant texte&#10;&#10;Description générée automatiquement"/>
+                    <pic:cNvPicPr/>
+                  </pic:nvPicPr>
+                  <pic:blipFill>
+                    <a:blip r:embed="rId29">
+                      <a:extLst>
+                        <a:ext uri="{28A0092B-C50C-407E-A947-70E740481C1C}">
+                          <a14:useLocalDpi xmlns:a14="http://schemas.microsoft.com/office/drawing/2010/main" val="0"/>
+                        </a:ext>
+                      </a:extLst>
+                    </a:blip>
+                    <a:stretch>
+                      <a:fillRect/>
+                    </a:stretch>
+                  </pic:blipFill>
+                  <pic:spPr>
+                    <a:xfrm>
+                      <a:off x="0" y="0"/>
+                      <a:ext cx="1757680" cy="3623310"/>
+                    </a:xfrm>
+                    <a:prstGeom prst="rect">
+                      <a:avLst/>
+                    </a:prstGeom>
+                  </pic:spPr>
+                </pic:pic>
+              </a:graphicData>
+            </a:graphic>
+            <wp14:sizeRelH relativeFrom="margin">
+              <wp14:pctWidth>0</wp14:pctWidth>
+            </wp14:sizeRelH>
+            <wp14:sizeRelV relativeFrom="margin">
+              <wp14:pctHeight>0</wp14:pctHeight>
+            </wp14:sizeRelV>
+          </wp:anchor>
+        </w:drawing>
+      </w:r>
+      <w:r>
+        <w:rPr>
+          <w:noProof/>
         </w:rPr>
         <mc:AlternateContent>
           <mc:Choice Requires="wps">
             <w:drawing>
-              <wp:anchor distT="0" distB="0" distL="114300" distR="114300" simplePos="0" relativeHeight="251675648" behindDoc="0" locked="0" layoutInCell="1" allowOverlap="1" wp14:anchorId="18583133" wp14:editId="4FFFE81E">
+              <wp:anchor distT="0" distB="0" distL="114300" distR="114300" simplePos="0" relativeHeight="251675648" behindDoc="0" locked="0" layoutInCell="1" allowOverlap="1" wp14:anchorId="18583133" wp14:editId="5D3126CA">
                 <wp:simplePos x="0" y="0"/>
                 <wp:positionH relativeFrom="page">
                   <wp:align>center</wp:align>
@@ -5687,7 +5908,7 @@
                                 <w:lang w:val="en-US"/>
                               </w:rPr>
                             </w:pPr>
-                            <w:bookmarkStart w:id="51" w:name="_Toc105098817"/>
+                            <w:bookmarkStart w:id="48" w:name="_Toc105098817"/>
                             <w:r>
                               <w:rPr>
                                 <w:lang w:val="en-US"/>
@@ -5764,7 +5985,7 @@
                               </w:rPr>
                               <w:t>)</w:t>
                             </w:r>
-                            <w:bookmarkEnd w:id="51"/>
+                            <w:bookmarkEnd w:id="48"/>
                           </w:p>
                         </w:txbxContent>
                       </wps:txbx>
@@ -5785,7 +6006,11 @@
           </mc:Choice>
           <mc:Fallback>
             <w:pict>
-              <v:shape w14:anchorId="18583133" id="Zone de texte 17" o:spid="_x0000_s1029" type="#_x0000_t202" style="position:absolute;margin-left:0;margin-top:525.2pt;width:226pt;height:.05pt;z-index:251675648;visibility:visible;mso-wrap-style:square;mso-width-percent:0;mso-wrap-distance-left:9pt;mso-wrap-distance-top:0;mso-wrap-distance-right:9pt;mso-wrap-distance-bottom:0;mso-position-horizontal:center;mso-position-horizontal-relative:page;mso-position-vertical:absolute;mso-position-vertical-relative:text;mso-width-percent:0;mso-width-relative:margin;v-text-anchor:top" o:gfxdata="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" stroked="f">
+              <v:shapetype w14:anchorId="18583133" id="_x0000_t202" coordsize="21600,21600" o:spt="202" path="m,l,21600r21600,l21600,xe">
+                <v:stroke joinstyle="miter"/>
+                <v:path gradientshapeok="t" o:connecttype="rect"/>
+              </v:shapetype>
+              <v:shape id="Zone de texte 17" o:spid="_x0000_s1029" type="#_x0000_t202" style="position:absolute;margin-left:0;margin-top:525.2pt;width:226pt;height:.05pt;z-index:251675648;visibility:visible;mso-wrap-style:square;mso-width-percent:0;mso-wrap-distance-left:9pt;mso-wrap-distance-top:0;mso-wrap-distance-right:9pt;mso-wrap-distance-bottom:0;mso-position-horizontal:center;mso-position-horizontal-relative:page;mso-position-vertical:absolute;mso-position-vertical-relative:text;mso-width-percent:0;mso-width-relative:margin;v-text-anchor:top" o:gfxdata="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" stroked="f">
                 <v:textbox style="mso-fit-shape-to-text:t" inset="0,0,0,0">
                   <w:txbxContent>
                     <w:p>
@@ -5798,7 +6023,7 @@
                           <w:lang w:val="en-US"/>
                         </w:rPr>
                       </w:pPr>
-                      <w:bookmarkStart w:id="52" w:name="_Toc105098817"/>
+                      <w:bookmarkStart w:id="49" w:name="_Toc105098817"/>
                       <w:r>
                         <w:rPr>
                           <w:lang w:val="en-US"/>
@@ -5875,7 +6100,7 @@
                         </w:rPr>
                         <w:t>)</w:t>
                       </w:r>
-                      <w:bookmarkEnd w:id="52"/>
+                      <w:bookmarkEnd w:id="49"/>
                     </w:p>
                   </w:txbxContent>
                 </v:textbox>
@@ -5884,68 +6109,6 @@
             </w:pict>
           </mc:Fallback>
         </mc:AlternateContent>
-      </w:r>
-      <w:r>
-        <w:rPr>
-          <w:noProof/>
-          <w:shd w:val="clear" w:color="auto" w:fill="FFFFFF"/>
-          <w:lang w:val="en-US"/>
-        </w:rPr>
-        <w:drawing>
-          <wp:anchor distT="0" distB="0" distL="114300" distR="114300" simplePos="0" relativeHeight="251670528" behindDoc="0" locked="0" layoutInCell="1" allowOverlap="1" wp14:anchorId="1998ED9C" wp14:editId="7ABF8FC3">
-            <wp:simplePos x="0" y="0"/>
-            <wp:positionH relativeFrom="column">
-              <wp:posOffset>198029</wp:posOffset>
-            </wp:positionH>
-            <wp:positionV relativeFrom="paragraph">
-              <wp:posOffset>2961640</wp:posOffset>
-            </wp:positionV>
-            <wp:extent cx="1757680" cy="3623310"/>
-            <wp:effectExtent l="0" t="0" r="0" b="0"/>
-            <wp:wrapSquare wrapText="bothSides"/>
-            <wp:docPr id="13" name="Image 13" descr="Une image contenant texte&#10;&#10;Description générée automatiquement"/>
-            <wp:cNvGraphicFramePr>
-              <a:graphicFrameLocks xmlns:a="http://schemas.openxmlformats.org/drawingml/2006/main" noChangeAspect="1"/>
-            </wp:cNvGraphicFramePr>
-            <a:graphic xmlns:a="http://schemas.openxmlformats.org/drawingml/2006/main">
-              <a:graphicData uri="http://schemas.openxmlformats.org/drawingml/2006/picture">
-                <pic:pic xmlns:pic="http://schemas.openxmlformats.org/drawingml/2006/picture">
-                  <pic:nvPicPr>
-                    <pic:cNvPr id="13" name="Image 13" descr="Une image contenant texte&#10;&#10;Description générée automatiquement"/>
-                    <pic:cNvPicPr/>
-                  </pic:nvPicPr>
-                  <pic:blipFill>
-                    <a:blip r:embed="rId29">
-                      <a:extLst>
-                        <a:ext uri="{28A0092B-C50C-407E-A947-70E740481C1C}">
-                          <a14:useLocalDpi xmlns:a14="http://schemas.microsoft.com/office/drawing/2010/main" val="0"/>
-                        </a:ext>
-                      </a:extLst>
-                    </a:blip>
-                    <a:stretch>
-                      <a:fillRect/>
-                    </a:stretch>
-                  </pic:blipFill>
-                  <pic:spPr>
-                    <a:xfrm>
-                      <a:off x="0" y="0"/>
-                      <a:ext cx="1757680" cy="3623310"/>
-                    </a:xfrm>
-                    <a:prstGeom prst="rect">
-                      <a:avLst/>
-                    </a:prstGeom>
-                  </pic:spPr>
-                </pic:pic>
-              </a:graphicData>
-            </a:graphic>
-            <wp14:sizeRelH relativeFrom="margin">
-              <wp14:pctWidth>0</wp14:pctWidth>
-            </wp14:sizeRelH>
-            <wp14:sizeRelV relativeFrom="margin">
-              <wp14:pctHeight>0</wp14:pctHeight>
-            </wp14:sizeRelV>
-          </wp:anchor>
-        </w:drawing>
       </w:r>
       <w:r>
         <w:rPr>
@@ -6018,40 +6181,30 @@
     </w:p>
     <w:p>
       <w:pPr>
-        <w:jc w:val="left"/>
-        <w:rPr>
-          <w:rFonts w:ascii="Century Gothic" w:eastAsiaTheme="majorEastAsia" w:hAnsi="Century Gothic" w:cstheme="majorBidi"/>
-          <w:color w:val="2F5496" w:themeColor="accent1" w:themeShade="BF"/>
-          <w:sz w:val="40"/>
-          <w:szCs w:val="26"/>
-        </w:rPr>
-      </w:pPr>
-    </w:p>
-    <w:p>
-      <w:pPr>
         <w:pStyle w:val="Titre1"/>
         <w:rPr>
           <w:shd w:val="clear" w:color="auto" w:fill="FFFFFF"/>
         </w:rPr>
       </w:pPr>
-      <w:bookmarkStart w:id="53" w:name="_Toc105098871"/>
+      <w:bookmarkStart w:id="50" w:name="_Toc105098871"/>
       <w:r>
         <w:rPr>
           <w:shd w:val="clear" w:color="auto" w:fill="FFFFFF"/>
         </w:rPr>
+        <w:lastRenderedPageBreak/>
         <w:t>Installation de l’application</w:t>
       </w:r>
-      <w:bookmarkEnd w:id="53"/>
+      <w:bookmarkEnd w:id="50"/>
     </w:p>
     <w:p>
       <w:pPr>
         <w:pStyle w:val="Titre2"/>
       </w:pPr>
-      <w:bookmarkStart w:id="54" w:name="_Toc105098872"/>
+      <w:bookmarkStart w:id="51" w:name="_Toc105098872"/>
       <w:r>
         <w:t>Prérequis</w:t>
       </w:r>
-      <w:bookmarkEnd w:id="54"/>
+      <w:bookmarkEnd w:id="51"/>
       <w:r>
         <w:t xml:space="preserve"> </w:t>
       </w:r>
@@ -6062,7 +6215,13 @@
         <w:spacing w:after="0"/>
       </w:pPr>
       <w:r>
-        <w:t>Cliquer sur l’adresse suivante afin d’installer net.6</w:t>
+        <w:t>Clique</w:t>
+      </w:r>
+      <w:r>
+        <w:t>z</w:t>
+      </w:r>
+      <w:r>
+        <w:t xml:space="preserve"> sur l’adresse suivante afin d’installer net.6</w:t>
       </w:r>
       <w:r>
         <w:t> :</w:t>
@@ -6086,7 +6245,25 @@
         <w:pStyle w:val="Text-st"/>
       </w:pPr>
       <w:r>
-        <w:t xml:space="preserve">Une page comme l’image ci-dessous apparaitra sur votre écran. Veuillez sélectionner le bon installeur pour votre ordinateur. </w:t>
+        <w:t>Une page comme l’image ci-dessous appara</w:t>
+      </w:r>
+      <w:r>
+        <w:t>î</w:t>
+      </w:r>
+      <w:r>
+        <w:t xml:space="preserve">tra sur votre écran. Veuillez sélectionner le bon </w:t>
+      </w:r>
+      <w:r>
+        <w:t>i</w:t>
+      </w:r>
+      <w:r>
+        <w:t>nstallateur</w:t>
+      </w:r>
+      <w:r>
+        <w:t xml:space="preserve"> </w:t>
+      </w:r>
+      <w:r>
+        <w:t xml:space="preserve">pour votre ordinateur. </w:t>
       </w:r>
     </w:p>
     <w:p>
@@ -6151,7 +6328,7 @@
                                 <w:szCs w:val="26"/>
                               </w:rPr>
                             </w:pPr>
-                            <w:bookmarkStart w:id="55" w:name="_Toc105098818"/>
+                            <w:bookmarkStart w:id="52" w:name="_Toc105098818"/>
                             <w:r>
                               <w:t xml:space="preserve">Figure </w:t>
                             </w:r>
@@ -6176,7 +6353,7 @@
                             <w:r>
                               <w:t xml:space="preserve"> - Téléchargement net 6</w:t>
                             </w:r>
-                            <w:bookmarkEnd w:id="55"/>
+                            <w:bookmarkEnd w:id="52"/>
                           </w:p>
                         </w:txbxContent>
                       </wps:txbx>
@@ -6245,6 +6422,7 @@
       <w:r>
         <w:rPr>
           <w:rFonts w:ascii="Century Gothic" w:eastAsiaTheme="majorEastAsia" w:hAnsi="Century Gothic" w:cstheme="majorBidi"/>
+          <w:noProof/>
           <w:color w:val="2F5496" w:themeColor="accent1" w:themeShade="BF"/>
           <w:sz w:val="40"/>
           <w:szCs w:val="26"/>
@@ -6307,12 +6485,12 @@
       <w:pPr>
         <w:pStyle w:val="Titre2"/>
       </w:pPr>
-      <w:bookmarkStart w:id="57" w:name="_Toc105098873"/>
+      <w:bookmarkStart w:id="53" w:name="_Toc105098873"/>
       <w:r>
         <w:lastRenderedPageBreak/>
         <w:t>Configuration initiale</w:t>
       </w:r>
-      <w:bookmarkEnd w:id="57"/>
+      <w:bookmarkEnd w:id="53"/>
       <w:r>
         <w:t xml:space="preserve"> </w:t>
       </w:r>
@@ -6385,6 +6563,9 @@
         </w:drawing>
       </w:r>
       <w:r>
+        <w:rPr>
+          <w:noProof/>
+        </w:rPr>
         <w:drawing>
           <wp:anchor distT="0" distB="0" distL="114300" distR="114300" simplePos="0" relativeHeight="251725824" behindDoc="1" locked="0" layoutInCell="1" allowOverlap="1" wp14:anchorId="43E9CCBD" wp14:editId="7F51B700">
             <wp:simplePos x="0" y="0"/>
@@ -6523,7 +6704,7 @@
                                 <w:shd w:val="clear" w:color="auto" w:fill="FFFFFF"/>
                               </w:rPr>
                             </w:pPr>
-                            <w:bookmarkStart w:id="58" w:name="_Toc105098819"/>
+                            <w:bookmarkStart w:id="54" w:name="_Toc105098819"/>
                             <w:r>
                               <w:t xml:space="preserve">Figure </w:t>
                             </w:r>
@@ -6552,7 +6733,7 @@
                             <w:r>
                               <w:t>WavCom</w:t>
                             </w:r>
-                            <w:bookmarkEnd w:id="58"/>
+                            <w:bookmarkEnd w:id="54"/>
                             <w:proofErr w:type="spellEnd"/>
                           </w:p>
                         </w:txbxContent>
@@ -6868,7 +7049,7 @@
                                 <w:shd w:val="clear" w:color="auto" w:fill="FFFFFF"/>
                               </w:rPr>
                             </w:pPr>
-                            <w:bookmarkStart w:id="60" w:name="_Toc105098820"/>
+                            <w:bookmarkStart w:id="55" w:name="_Toc105098820"/>
                             <w:r>
                               <w:t xml:space="preserve">Figure </w:t>
                             </w:r>
@@ -6905,7 +7086,7 @@
                             <w:r>
                               <w:t>windows</w:t>
                             </w:r>
-                            <w:bookmarkEnd w:id="60"/>
+                            <w:bookmarkEnd w:id="55"/>
                             <w:proofErr w:type="spellEnd"/>
                           </w:p>
                         </w:txbxContent>
@@ -7001,6 +7182,9 @@
         <w:pStyle w:val="Text-st"/>
       </w:pPr>
       <w:r>
+        <w:rPr>
+          <w:noProof/>
+        </w:rPr>
         <w:drawing>
           <wp:anchor distT="0" distB="0" distL="114300" distR="114300" simplePos="0" relativeHeight="251686912" behindDoc="1" locked="0" layoutInCell="1" allowOverlap="1" wp14:anchorId="32797703" wp14:editId="1F500222">
             <wp:simplePos x="0" y="0"/>
@@ -7200,7 +7384,7 @@
                                 <w:shd w:val="clear" w:color="auto" w:fill="FFFFFF"/>
                               </w:rPr>
                             </w:pPr>
-                            <w:bookmarkStart w:id="62" w:name="_Toc105098821"/>
+                            <w:bookmarkStart w:id="56" w:name="_Toc105098821"/>
                             <w:r>
                               <w:t xml:space="preserve">Figure </w:t>
                             </w:r>
@@ -7244,7 +7428,7 @@
                             <w:r>
                               <w:t xml:space="preserve"> - Exécuter</w:t>
                             </w:r>
-                            <w:bookmarkEnd w:id="62"/>
+                            <w:bookmarkEnd w:id="56"/>
                           </w:p>
                         </w:txbxContent>
                       </wps:txbx>
@@ -7342,6 +7526,9 @@
         <w:pStyle w:val="Text-st"/>
       </w:pPr>
       <w:r>
+        <w:rPr>
+          <w:noProof/>
+        </w:rPr>
         <w:lastRenderedPageBreak/>
         <w:drawing>
           <wp:anchor distT="0" distB="0" distL="114300" distR="114300" simplePos="0" relativeHeight="251689984" behindDoc="1" locked="0" layoutInCell="1" allowOverlap="1" wp14:anchorId="36A4A52D" wp14:editId="1B8D39C5">
@@ -7400,10 +7587,10 @@
         </w:drawing>
       </w:r>
       <w:r>
-        <w:t xml:space="preserve">Une fois l’étape précédente finalisé une nouvelle fenêtre </w:t>
-      </w:r>
-      <w:r>
-        <w:t xml:space="preserve">d’installation de l’application </w:t>
+        <w:t xml:space="preserve">Une </w:t>
+      </w:r>
+      <w:r>
+        <w:t xml:space="preserve">fois l’étape précédente finalisée, une nouvelle fenêtre d’installation de l’application </w:t>
       </w:r>
       <w:proofErr w:type="spellStart"/>
       <w:r>
@@ -7411,13 +7598,7 @@
       </w:r>
       <w:proofErr w:type="spellEnd"/>
       <w:r>
-        <w:t xml:space="preserve"> </w:t>
-      </w:r>
-      <w:r>
-        <w:t>apparaîtra</w:t>
-      </w:r>
-      <w:r>
-        <w:t xml:space="preserve">. Vous devez cliquer sur le bouton « Next » comme sur l’image ci-dessous : </w:t>
+        <w:t xml:space="preserve"> apparaîtra. Vous devez cliquer sur le bouton « Next » comme sur l’image ci-dessous :</w:t>
       </w:r>
     </w:p>
     <w:p>
@@ -7569,7 +7750,7 @@
                                 <w:shd w:val="clear" w:color="auto" w:fill="FFFFFF"/>
                               </w:rPr>
                             </w:pPr>
-                            <w:bookmarkStart w:id="64" w:name="_Toc105098822"/>
+                            <w:bookmarkStart w:id="57" w:name="_Toc105098822"/>
                             <w:r>
                               <w:t xml:space="preserve">Figure </w:t>
                             </w:r>
@@ -7608,7 +7789,7 @@
                             <w:r>
                               <w:t>- Étape 1</w:t>
                             </w:r>
-                            <w:bookmarkEnd w:id="64"/>
+                            <w:bookmarkEnd w:id="57"/>
                           </w:p>
                         </w:txbxContent>
                       </wps:txbx>
@@ -7700,6 +7881,9 @@
         <w:pStyle w:val="Text-st"/>
       </w:pPr>
       <w:r>
+        <w:rPr>
+          <w:noProof/>
+        </w:rPr>
         <w:drawing>
           <wp:anchor distT="0" distB="0" distL="114300" distR="114300" simplePos="0" relativeHeight="251687936" behindDoc="1" locked="0" layoutInCell="1" allowOverlap="1" wp14:anchorId="4D42AE3B" wp14:editId="62DA8439">
             <wp:simplePos x="0" y="0"/>
@@ -7757,7 +7941,10 @@
         </w:drawing>
       </w:r>
       <w:r>
-        <w:t>Après avoir cliqué sur le bouton « Next », vous devez cliquer sur le bouton « Next » pour passer à l’étape suivante de l’installation. Si vous souhaitez installer l’exécutable dans un autre dossier vous avez la possibilité de cliquer sur le bouton « </w:t>
+        <w:t xml:space="preserve">Après </w:t>
+      </w:r>
+      <w:r>
+        <w:t xml:space="preserve">avoir cliqué une première fois sur le bouton « Next », vous devez cliquer une deuxième fois sur le bouton « Next » pour passer à l’étape suivante de l’installation. Si vous souhaitez installer l’exécutable dans un autre dossier, vous avez la possibilité de cliquer sur le bouton « </w:t>
       </w:r>
       <w:proofErr w:type="spellStart"/>
       <w:r>
@@ -7765,10 +7952,7 @@
       </w:r>
       <w:proofErr w:type="spellEnd"/>
       <w:r>
-        <w:t> » et ensuite sélectionner le dossier dans lequel vous souhaite</w:t>
-      </w:r>
-      <w:r>
-        <w:t>z mettre l’exécutable.</w:t>
+        <w:t xml:space="preserve"> » et ensuite sélectionner l’emplacement dans lequel vous souhaitez mettre l’exécutable.</w:t>
       </w:r>
     </w:p>
     <w:p>
@@ -7844,7 +8028,7 @@
                                 <w:sz w:val="24"/>
                               </w:rPr>
                             </w:pPr>
-                            <w:bookmarkStart w:id="66" w:name="_Toc105098823"/>
+                            <w:bookmarkStart w:id="58" w:name="_Toc105098823"/>
                             <w:r>
                               <w:t xml:space="preserve">Figure </w:t>
                             </w:r>
@@ -7883,7 +8067,7 @@
                             <w:r>
                               <w:t>2</w:t>
                             </w:r>
-                            <w:bookmarkEnd w:id="66"/>
+                            <w:bookmarkEnd w:id="58"/>
                           </w:p>
                         </w:txbxContent>
                       </wps:txbx>
@@ -8137,7 +8321,7 @@
                                 <w:sz w:val="24"/>
                               </w:rPr>
                             </w:pPr>
-                            <w:bookmarkStart w:id="68" w:name="_Toc105098824"/>
+                            <w:bookmarkStart w:id="59" w:name="_Toc105098824"/>
                             <w:r>
                               <w:t xml:space="preserve">Figure </w:t>
                             </w:r>
@@ -8176,7 +8360,7 @@
                             <w:r>
                               <w:t>2</w:t>
                             </w:r>
-                            <w:bookmarkEnd w:id="68"/>
+                            <w:bookmarkEnd w:id="59"/>
                           </w:p>
                         </w:txbxContent>
                       </wps:txbx>
@@ -8263,6 +8447,9 @@
         <w:pStyle w:val="Text-st"/>
       </w:pPr>
       <w:r>
+        <w:rPr>
+          <w:noProof/>
+        </w:rPr>
         <w:lastRenderedPageBreak/>
         <w:drawing>
           <wp:anchor distT="0" distB="0" distL="114300" distR="114300" simplePos="0" relativeHeight="251691008" behindDoc="1" locked="0" layoutInCell="1" allowOverlap="1" wp14:anchorId="3D1CB214" wp14:editId="353936F4">
@@ -8564,6 +8751,9 @@
         <w:pStyle w:val="Text-st"/>
       </w:pPr>
       <w:r>
+        <w:rPr>
+          <w:noProof/>
+        </w:rPr>
         <w:drawing>
           <wp:anchor distT="0" distB="0" distL="114300" distR="114300" simplePos="0" relativeHeight="251692032" behindDoc="1" locked="0" layoutInCell="1" allowOverlap="1" wp14:anchorId="7C7FDC51" wp14:editId="103CBE7B">
             <wp:simplePos x="0" y="0"/>
@@ -8683,7 +8873,7 @@
                                 <w:sz w:val="24"/>
                               </w:rPr>
                             </w:pPr>
-                            <w:bookmarkStart w:id="70" w:name="_Toc105098825"/>
+                            <w:bookmarkStart w:id="60" w:name="_Toc105098825"/>
                             <w:r>
                               <w:t xml:space="preserve">Figure </w:t>
                             </w:r>
@@ -8719,7 +8909,7 @@
                             <w:r>
                               <w:t xml:space="preserve"> - Étape 3</w:t>
                             </w:r>
-                            <w:bookmarkEnd w:id="70"/>
+                            <w:bookmarkEnd w:id="60"/>
                           </w:p>
                         </w:txbxContent>
                       </wps:txbx>
@@ -8878,18 +9068,8 @@
         <w:t xml:space="preserve"> apparaîtra sur votre bureau, vous devez double cliquer dessus et une page de connexion s’ouvrir</w:t>
       </w:r>
       <w:r>
-        <w:t xml:space="preserve">a comme sur l’image </w:t>
-      </w:r>
-      <w:proofErr w:type="spellStart"/>
-      <w:proofErr w:type="gramStart"/>
-      <w:r>
-        <w:t>ci.-</w:t>
-      </w:r>
-      <w:proofErr w:type="gramEnd"/>
-      <w:r>
-        <w:t>dessous</w:t>
-      </w:r>
-      <w:proofErr w:type="spellEnd"/>
+        <w:t>a comme sur l’image ci-dessous</w:t>
+      </w:r>
       <w:r>
         <w:t xml:space="preserve">. </w:t>
       </w:r>
@@ -8904,6 +9084,9 @@
         </w:rPr>
       </w:pPr>
       <w:r>
+        <w:rPr>
+          <w:noProof/>
+        </w:rPr>
         <w:drawing>
           <wp:anchor distT="0" distB="0" distL="114300" distR="114300" simplePos="0" relativeHeight="251731968" behindDoc="1" locked="0" layoutInCell="1" allowOverlap="1" wp14:anchorId="70007022" wp14:editId="7D07CB2A">
             <wp:simplePos x="0" y="0"/>
@@ -9020,7 +9203,7 @@
                               <w:pStyle w:val="Lgende"/>
                               <w:jc w:val="center"/>
                             </w:pPr>
-                            <w:bookmarkStart w:id="72" w:name="_Toc105098826"/>
+                            <w:bookmarkStart w:id="61" w:name="_Toc105098826"/>
                             <w:r>
                               <w:t xml:space="preserve">Figure </w:t>
                             </w:r>
@@ -9049,7 +9232,7 @@
                             <w:r>
                               <w:t>WavCom</w:t>
                             </w:r>
-                            <w:bookmarkEnd w:id="72"/>
+                            <w:bookmarkEnd w:id="61"/>
                             <w:proofErr w:type="spellEnd"/>
                           </w:p>
                         </w:txbxContent>
@@ -9143,6 +9326,7 @@
         <w:rPr>
           <w:b/>
           <w:bCs/>
+          <w:noProof/>
           <w:color w:val="FF0000"/>
         </w:rPr>
         <w:drawing>
@@ -9281,7 +9465,7 @@
                                 <w:color w:val="FF0000"/>
                               </w:rPr>
                             </w:pPr>
-                            <w:bookmarkStart w:id="74" w:name="_Toc105098827"/>
+                            <w:bookmarkStart w:id="62" w:name="_Toc105098827"/>
                             <w:r>
                               <w:t xml:space="preserve">Figure </w:t>
                             </w:r>
@@ -9314,7 +9498,7 @@
                             <w:r>
                               <w:t xml:space="preserve"> - page connexion</w:t>
                             </w:r>
-                            <w:bookmarkEnd w:id="74"/>
+                            <w:bookmarkEnd w:id="62"/>
                           </w:p>
                         </w:txbxContent>
                       </wps:txbx>
@@ -9414,7 +9598,10 @@
       </w:r>
       <w:proofErr w:type="spellStart"/>
       <w:r>
-        <w:t>wavCom</w:t>
+        <w:t>W</w:t>
+      </w:r>
+      <w:r>
+        <w:t>avCom</w:t>
       </w:r>
       <w:proofErr w:type="spellEnd"/>
       <w:r>
@@ -9482,13 +9669,13 @@
                     <pic:cNvPicPr/>
                   </pic:nvPicPr>
                   <pic:blipFill>
-                    <a:blip r:embed="rId21" cstate="print">
+                    <a:blip r:embed="rId14" cstate="print">
                       <a:extLst>
                         <a:ext uri="{28A0092B-C50C-407E-A947-70E740481C1C}">
                           <a14:useLocalDpi xmlns:a14="http://schemas.microsoft.com/office/drawing/2010/main" val="0"/>
                         </a:ext>
                         <a:ext uri="{96DAC541-7B7A-43D3-8B79-37D633B846F1}">
-                          <asvg:svgBlip xmlns:asvg="http://schemas.microsoft.com/office/drawing/2016/SVG/main" r:embed="rId22"/>
+                          <asvg:svgBlip xmlns:asvg="http://schemas.microsoft.com/office/drawing/2016/SVG/main" r:embed="rId15"/>
                         </a:ext>
                       </a:extLst>
                     </a:blip>
@@ -9560,7 +9747,7 @@
           <w:shd w:val="clear" w:color="auto" w:fill="FFFFFF"/>
         </w:rPr>
       </w:pPr>
-      <w:bookmarkStart w:id="76" w:name="_Toc105098874"/>
+      <w:bookmarkStart w:id="63" w:name="_Toc105098874"/>
       <w:r>
         <w:rPr>
           <w:shd w:val="clear" w:color="auto" w:fill="FFFFFF"/>
@@ -9568,7 +9755,7 @@
         <w:lastRenderedPageBreak/>
         <w:t>Liste des figures</w:t>
       </w:r>
-      <w:bookmarkEnd w:id="76"/>
+      <w:bookmarkEnd w:id="63"/>
     </w:p>
     <w:p>
       <w:pPr>
@@ -14749,12 +14936,6 @@
 </file>
 
 <file path=customXml/item1.xml><?xml version="1.0" encoding="utf-8"?>
-<p:properties xmlns:p="http://schemas.microsoft.com/office/2006/metadata/properties" xmlns:xsi="http://www.w3.org/2001/XMLSchema-instance" xmlns:pc="http://schemas.microsoft.com/office/infopath/2007/PartnerControls">
-  <documentManagement/>
-</p:properties>
-</file>
-
-<file path=customXml/item2.xml><?xml version="1.0" encoding="utf-8"?>
 <?mso-contentType ?>
 <FormTemplates xmlns="http://schemas.microsoft.com/sharepoint/v3/contenttype/forms">
   <Display>DocumentLibraryForm</Display>
@@ -14763,11 +14944,13 @@
 </FormTemplates>
 </file>
 
-<file path=customXml/item3.xml><?xml version="1.0" encoding="utf-8"?>
-<b:Sources xmlns:b="http://schemas.openxmlformats.org/officeDocument/2006/bibliography" xmlns="http://schemas.openxmlformats.org/officeDocument/2006/bibliography" SelectedStyle="\APASixthEditionOfficeOnline.xsl" StyleName="APA" Version="6"/>
+<file path=customXml/item2.xml><?xml version="1.0" encoding="utf-8"?>
+<p:properties xmlns:p="http://schemas.microsoft.com/office/2006/metadata/properties" xmlns:xsi="http://www.w3.org/2001/XMLSchema-instance" xmlns:pc="http://schemas.microsoft.com/office/infopath/2007/PartnerControls">
+  <documentManagement/>
+</p:properties>
 </file>
 
-<file path=customXml/item4.xml><?xml version="1.0" encoding="utf-8"?>
+<file path=customXml/item3.xml><?xml version="1.0" encoding="utf-8"?>
 <ct:contentTypeSchema xmlns:ct="http://schemas.microsoft.com/office/2006/metadata/contentType" xmlns:ma="http://schemas.microsoft.com/office/2006/metadata/properties/metaAttributes" ct:_="" ma:_="" ma:contentTypeName="Document" ma:contentTypeID="0x010100D62A309FFA7E9E40A6F5C76D88BC41A6" ma:contentTypeVersion="11" ma:contentTypeDescription="Crée un document." ma:contentTypeScope="" ma:versionID="e778ec7536ddd273a971ff36d048a8a5">
   <xsd:schema xmlns:xsd="http://www.w3.org/2001/XMLSchema" xmlns:xs="http://www.w3.org/2001/XMLSchema" xmlns:p="http://schemas.microsoft.com/office/2006/metadata/properties" xmlns:ns3="e7f92798-9323-4146-9e16-c58015c61c9b" xmlns:ns4="641b4b70-4db7-4bca-b7d3-dc3dcdfcb3d2" targetNamespace="http://schemas.microsoft.com/office/2006/metadata/properties" ma:root="true" ma:fieldsID="1fc7cb8cb68e83f1701ea4f5f6cfe534" ns3:_="" ns4:_="">
     <xsd:import namespace="e7f92798-9323-4146-9e16-c58015c61c9b"/>
@@ -14978,7 +15161,19 @@
 </ct:contentTypeSchema>
 </file>
 
+<file path=customXml/item4.xml><?xml version="1.0" encoding="utf-8"?>
+<b:Sources xmlns:b="http://schemas.openxmlformats.org/officeDocument/2006/bibliography" xmlns="http://schemas.openxmlformats.org/officeDocument/2006/bibliography" SelectedStyle="\APASixthEditionOfficeOnline.xsl" StyleName="APA" Version="6"/>
+</file>
+
 <file path=customXml/itemProps1.xml><?xml version="1.0" encoding="utf-8"?>
+<ds:datastoreItem xmlns:ds="http://schemas.openxmlformats.org/officeDocument/2006/customXml" ds:itemID="{40E04163-F924-47F0-81DC-8CA23E9FD4D9}">
+  <ds:schemaRefs>
+    <ds:schemaRef ds:uri="http://schemas.microsoft.com/sharepoint/v3/contenttype/forms"/>
+  </ds:schemaRefs>
+</ds:datastoreItem>
+</file>
+
+<file path=customXml/itemProps2.xml><?xml version="1.0" encoding="utf-8"?>
 <ds:datastoreItem xmlns:ds="http://schemas.openxmlformats.org/officeDocument/2006/customXml" ds:itemID="{2C5D02CF-D864-46A7-8407-B0D572A41C18}">
   <ds:schemaRefs>
     <ds:schemaRef ds:uri="http://schemas.microsoft.com/office/2006/metadata/properties"/>
@@ -14987,23 +15182,7 @@
 </ds:datastoreItem>
 </file>
 
-<file path=customXml/itemProps2.xml><?xml version="1.0" encoding="utf-8"?>
-<ds:datastoreItem xmlns:ds="http://schemas.openxmlformats.org/officeDocument/2006/customXml" ds:itemID="{40E04163-F924-47F0-81DC-8CA23E9FD4D9}">
-  <ds:schemaRefs>
-    <ds:schemaRef ds:uri="http://schemas.microsoft.com/sharepoint/v3/contenttype/forms"/>
-  </ds:schemaRefs>
-</ds:datastoreItem>
-</file>
-
 <file path=customXml/itemProps3.xml><?xml version="1.0" encoding="utf-8"?>
-<ds:datastoreItem xmlns:ds="http://schemas.openxmlformats.org/officeDocument/2006/customXml" ds:itemID="{B0F0EE6E-D7A6-4746-94B3-D2A34A7EE3CF}">
-  <ds:schemaRefs>
-    <ds:schemaRef ds:uri="http://schemas.openxmlformats.org/officeDocument/2006/bibliography"/>
-  </ds:schemaRefs>
-</ds:datastoreItem>
-</file>
-
-<file path=customXml/itemProps4.xml><?xml version="1.0" encoding="utf-8"?>
 <ds:datastoreItem xmlns:ds="http://schemas.openxmlformats.org/officeDocument/2006/customXml" ds:itemID="{9768636D-032D-4E37-9CE6-42F98C82C816}">
   <ds:schemaRefs>
     <ds:schemaRef ds:uri="http://schemas.microsoft.com/office/2006/metadata/contentType"/>
@@ -15020,4 +15199,12 @@
     <ds:schemaRef ds:uri="http://schemas.microsoft.com/internal/obd"/>
   </ds:schemaRefs>
 </ds:datastoreItem>
+</file>
+
+<file path=customXml/itemProps4.xml><?xml version="1.0" encoding="utf-8"?>
+<ds:datastoreItem xmlns:ds="http://schemas.openxmlformats.org/officeDocument/2006/customXml" ds:itemID="{B0F0EE6E-D7A6-4746-94B3-D2A34A7EE3CF}">
+  <ds:schemaRefs>
+    <ds:schemaRef ds:uri="http://schemas.openxmlformats.org/officeDocument/2006/bibliography"/>
+  </ds:schemaRefs>
+</ds:datastoreItem>
 </file>
</xml_diff>

<commit_message>
ajout .pdf des manuels d'installations
</commit_message>
<xml_diff>
--- a/Documents/Documentation/7_Guide_Installation/Manuel_installation_administrateur_WavCom_V1.docx
+++ b/Documents/Documentation/7_Guide_Installation/Manuel_installation_administrateur_WavCom_V1.docx
@@ -2506,13 +2506,7 @@
         <w:t xml:space="preserve"> concernant les projets </w:t>
       </w:r>
       <w:r>
-        <w:t xml:space="preserve">et </w:t>
-      </w:r>
-      <w:r>
-        <w:t xml:space="preserve">de </w:t>
-      </w:r>
-      <w:r>
-        <w:t xml:space="preserve">suivre ces derniers. </w:t>
+        <w:t xml:space="preserve">et de suivre ces derniers. </w:t>
       </w:r>
     </w:p>
     <w:p>
@@ -3343,15 +3337,7 @@
                               <w:fldChar w:fldCharType="end"/>
                             </w:r>
                             <w:r>
-                              <w:t xml:space="preserve"> - Connexion </w:t>
-                            </w:r>
-                            <w:proofErr w:type="spellStart"/>
-                            <w:r>
-                              <w:t>hébérgeur</w:t>
-                            </w:r>
-                            <w:proofErr w:type="spellEnd"/>
-                            <w:r>
-                              <w:t xml:space="preserve"> One.com)</w:t>
+                              <w:t xml:space="preserve"> - Connexion hébérgeur One.com)</w:t>
                             </w:r>
                             <w:bookmarkEnd w:id="36"/>
                           </w:p>
@@ -3414,15 +3400,7 @@
                         <w:fldChar w:fldCharType="end"/>
                       </w:r>
                       <w:r>
-                        <w:t xml:space="preserve"> - Connexion </w:t>
-                      </w:r>
-                      <w:proofErr w:type="spellStart"/>
-                      <w:r>
-                        <w:t>hébérgeur</w:t>
-                      </w:r>
-                      <w:proofErr w:type="spellEnd"/>
-                      <w:r>
-                        <w:t xml:space="preserve"> One.com)</w:t>
+                        <w:t xml:space="preserve"> - Connexion hébérgeur One.com)</w:t>
                       </w:r>
                       <w:bookmarkEnd w:id="37"/>
                     </w:p>
@@ -3584,12 +3562,12 @@
       <w:pPr>
         <w:pStyle w:val="Titre2"/>
       </w:pPr>
-      <w:bookmarkStart w:id="37" w:name="_Toc105098868"/>
+      <w:bookmarkStart w:id="38" w:name="_Toc105098868"/>
       <w:r>
         <w:lastRenderedPageBreak/>
         <w:t>Création des tables</w:t>
       </w:r>
-      <w:bookmarkEnd w:id="37"/>
+      <w:bookmarkEnd w:id="38"/>
       <w:r>
         <w:t xml:space="preserve"> </w:t>
       </w:r>
@@ -3695,7 +3673,7 @@
         <w:pStyle w:val="Lgende"/>
         <w:jc w:val="center"/>
       </w:pPr>
-      <w:bookmarkStart w:id="38" w:name="_Toc105098809"/>
+      <w:bookmarkStart w:id="39" w:name="_Toc105098809"/>
       <w:r>
         <w:t xml:space="preserve">(Figure </w:t>
       </w:r>
@@ -3720,7 +3698,7 @@
       <w:r>
         <w:t xml:space="preserve"> - Présentation phpMyAdmin)</w:t>
       </w:r>
-      <w:bookmarkEnd w:id="38"/>
+      <w:bookmarkEnd w:id="39"/>
     </w:p>
     <w:p>
       <w:pPr>
@@ -3832,7 +3810,7 @@
         <w:pStyle w:val="Lgende"/>
         <w:jc w:val="center"/>
       </w:pPr>
-      <w:bookmarkStart w:id="39" w:name="_Toc105098810"/>
+      <w:bookmarkStart w:id="40" w:name="_Toc105098810"/>
       <w:r>
         <w:t xml:space="preserve">(Figure </w:t>
       </w:r>
@@ -3857,7 +3835,7 @@
       <w:r>
         <w:t xml:space="preserve"> - Création des tables)</w:t>
       </w:r>
-      <w:bookmarkEnd w:id="39"/>
+      <w:bookmarkEnd w:id="40"/>
     </w:p>
     <w:p/>
     <w:p>
@@ -3980,7 +3958,7 @@
                                 <w:shd w:val="clear" w:color="auto" w:fill="FFFFFF"/>
                               </w:rPr>
                             </w:pPr>
-                            <w:bookmarkStart w:id="40" w:name="_Toc105098811"/>
+                            <w:bookmarkStart w:id="41" w:name="_Toc105098811"/>
                             <w:r>
                               <w:t xml:space="preserve">(Figure </w:t>
                             </w:r>
@@ -4005,7 +3983,7 @@
                             <w:r>
                               <w:t xml:space="preserve"> - Création des tables bis)</w:t>
                             </w:r>
-                            <w:bookmarkEnd w:id="40"/>
+                            <w:bookmarkEnd w:id="41"/>
                           </w:p>
                         </w:txbxContent>
                       </wps:txbx>
@@ -4200,7 +4178,7 @@
           <w:shd w:val="clear" w:color="auto" w:fill="FFFFFF"/>
         </w:rPr>
       </w:pPr>
-      <w:bookmarkStart w:id="41" w:name="_Toc105098869"/>
+      <w:bookmarkStart w:id="43" w:name="_Toc105098869"/>
       <w:r>
         <w:rPr>
           <w:shd w:val="clear" w:color="auto" w:fill="FFFFFF"/>
@@ -4208,7 +4186,7 @@
         <w:lastRenderedPageBreak/>
         <w:t>Insertion des données</w:t>
       </w:r>
-      <w:bookmarkEnd w:id="41"/>
+      <w:bookmarkEnd w:id="43"/>
     </w:p>
     <w:p>
       <w:pPr>
@@ -4317,7 +4295,7 @@
         <w:pStyle w:val="Lgende"/>
         <w:jc w:val="center"/>
       </w:pPr>
-      <w:bookmarkStart w:id="42" w:name="_Toc105098812"/>
+      <w:bookmarkStart w:id="44" w:name="_Toc105098812"/>
       <w:r>
         <w:t xml:space="preserve">(Figure </w:t>
       </w:r>
@@ -4342,7 +4320,7 @@
       <w:r>
         <w:t xml:space="preserve"> - Insertion des données)</w:t>
       </w:r>
-      <w:bookmarkEnd w:id="42"/>
+      <w:bookmarkEnd w:id="44"/>
     </w:p>
     <w:p>
       <w:pPr>
@@ -4474,7 +4452,7 @@
           <w:shd w:val="clear" w:color="auto" w:fill="FFFFFF"/>
         </w:rPr>
       </w:pPr>
-      <w:bookmarkStart w:id="43" w:name="_Toc105098870"/>
+      <w:bookmarkStart w:id="45" w:name="_Toc105098870"/>
       <w:r>
         <w:rPr>
           <w:shd w:val="clear" w:color="auto" w:fill="FFFFFF"/>
@@ -4482,7 +4460,7 @@
         <w:lastRenderedPageBreak/>
         <w:t>Création de l’architecture</w:t>
       </w:r>
-      <w:bookmarkEnd w:id="43"/>
+      <w:bookmarkEnd w:id="45"/>
       <w:r>
         <w:rPr>
           <w:shd w:val="clear" w:color="auto" w:fill="FFFFFF"/>
@@ -4629,7 +4607,7 @@
         <w:pStyle w:val="Lgende"/>
         <w:jc w:val="center"/>
       </w:pPr>
-      <w:bookmarkStart w:id="44" w:name="_Toc105098813"/>
+      <w:bookmarkStart w:id="46" w:name="_Toc105098813"/>
       <w:r>
         <w:t>(</w:t>
       </w:r>
@@ -4665,7 +4643,7 @@
       <w:r>
         <w:t>)</w:t>
       </w:r>
-      <w:bookmarkEnd w:id="44"/>
+      <w:bookmarkEnd w:id="46"/>
     </w:p>
     <w:p/>
     <w:p>
@@ -4952,7 +4930,7 @@
           <w:lang w:val="en-US"/>
         </w:rPr>
       </w:pPr>
-      <w:bookmarkStart w:id="45" w:name="_Toc105098814"/>
+      <w:bookmarkStart w:id="47" w:name="_Toc105098814"/>
       <w:r>
         <w:rPr>
           <w:lang w:val="en-US"/>
@@ -5015,7 +4993,7 @@
         </w:rPr>
         <w:t xml:space="preserve"> .vs)</w:t>
       </w:r>
-      <w:bookmarkEnd w:id="45"/>
+      <w:bookmarkEnd w:id="47"/>
     </w:p>
     <w:p>
       <w:pPr>
@@ -5168,7 +5146,7 @@
                                 <w:lang w:val="en-US"/>
                               </w:rPr>
                             </w:pPr>
-                            <w:bookmarkStart w:id="46" w:name="_Toc105098815"/>
+                            <w:bookmarkStart w:id="48" w:name="_Toc105098815"/>
                             <w:r>
                               <w:rPr>
                                 <w:lang w:val="en-US"/>
@@ -5209,35 +5187,13 @@
                               </w:rPr>
                               <w:t xml:space="preserve"> - Architecture </w:t>
                             </w:r>
-                            <w:proofErr w:type="spellStart"/>
                             <w:r>
                               <w:rPr>
                                 <w:lang w:val="en-US"/>
                               </w:rPr>
-                              <w:t>WavCom</w:t>
+                              <w:t>WavCom racine packages)</w:t>
                             </w:r>
-                            <w:proofErr w:type="spellEnd"/>
-                            <w:r>
-                              <w:rPr>
-                                <w:lang w:val="en-US"/>
-                              </w:rPr>
-                              <w:t xml:space="preserve"> </w:t>
-                            </w:r>
-                            <w:proofErr w:type="spellStart"/>
-                            <w:r>
-                              <w:rPr>
-                                <w:lang w:val="en-US"/>
-                              </w:rPr>
-                              <w:t>racine</w:t>
-                            </w:r>
-                            <w:proofErr w:type="spellEnd"/>
-                            <w:r>
-                              <w:rPr>
-                                <w:lang w:val="en-US"/>
-                              </w:rPr>
-                              <w:t xml:space="preserve"> packages)</w:t>
-                            </w:r>
-                            <w:bookmarkEnd w:id="46"/>
+                            <w:bookmarkEnd w:id="48"/>
                           </w:p>
                         </w:txbxContent>
                       </wps:txbx>
@@ -5308,33 +5264,11 @@
                         </w:rPr>
                         <w:t xml:space="preserve"> - Architecture </w:t>
                       </w:r>
-                      <w:proofErr w:type="spellStart"/>
                       <w:r>
                         <w:rPr>
                           <w:lang w:val="en-US"/>
                         </w:rPr>
-                        <w:t>WavCom</w:t>
-                      </w:r>
-                      <w:proofErr w:type="spellEnd"/>
-                      <w:r>
-                        <w:rPr>
-                          <w:lang w:val="en-US"/>
-                        </w:rPr>
-                        <w:t xml:space="preserve"> </w:t>
-                      </w:r>
-                      <w:proofErr w:type="spellStart"/>
-                      <w:r>
-                        <w:rPr>
-                          <w:lang w:val="en-US"/>
-                        </w:rPr>
-                        <w:t>racine</w:t>
-                      </w:r>
-                      <w:proofErr w:type="spellEnd"/>
-                      <w:r>
-                        <w:rPr>
-                          <w:lang w:val="en-US"/>
-                        </w:rPr>
-                        <w:t xml:space="preserve"> packages)</w:t>
+                        <w:t>WavCom racine packages)</w:t>
                       </w:r>
                       <w:bookmarkEnd w:id="49"/>
                     </w:p>
@@ -5526,7 +5460,7 @@
           <w:lang w:val="en-US"/>
         </w:rPr>
       </w:pPr>
-      <w:bookmarkStart w:id="47" w:name="_Toc105098816"/>
+      <w:bookmarkStart w:id="50" w:name="_Toc105098816"/>
       <w:r>
         <w:rPr>
           <w:lang w:val="en-US"/>
@@ -5601,7 +5535,7 @@
         </w:rPr>
         <w:t>ests)</w:t>
       </w:r>
-      <w:bookmarkEnd w:id="47"/>
+      <w:bookmarkEnd w:id="50"/>
     </w:p>
     <w:p>
       <w:pPr>
@@ -5908,7 +5842,7 @@
                                 <w:lang w:val="en-US"/>
                               </w:rPr>
                             </w:pPr>
-                            <w:bookmarkStart w:id="48" w:name="_Toc105098817"/>
+                            <w:bookmarkStart w:id="51" w:name="_Toc105098817"/>
                             <w:r>
                               <w:rPr>
                                 <w:lang w:val="en-US"/>
@@ -5943,49 +5877,13 @@
                               </w:rPr>
                               <w:t xml:space="preserve"> - Architecture </w:t>
                             </w:r>
-                            <w:proofErr w:type="spellStart"/>
                             <w:r>
                               <w:rPr>
                                 <w:lang w:val="en-US"/>
                               </w:rPr>
-                              <w:t>WavCom</w:t>
+                              <w:t>WavCom racine WavContact)</w:t>
                             </w:r>
-                            <w:proofErr w:type="spellEnd"/>
-                            <w:r>
-                              <w:rPr>
-                                <w:lang w:val="en-US"/>
-                              </w:rPr>
-                              <w:t xml:space="preserve"> </w:t>
-                            </w:r>
-                            <w:proofErr w:type="spellStart"/>
-                            <w:r>
-                              <w:rPr>
-                                <w:lang w:val="en-US"/>
-                              </w:rPr>
-                              <w:t>racine</w:t>
-                            </w:r>
-                            <w:proofErr w:type="spellEnd"/>
-                            <w:r>
-                              <w:rPr>
-                                <w:lang w:val="en-US"/>
-                              </w:rPr>
-                              <w:t xml:space="preserve"> </w:t>
-                            </w:r>
-                            <w:proofErr w:type="spellStart"/>
-                            <w:r>
-                              <w:rPr>
-                                <w:lang w:val="en-US"/>
-                              </w:rPr>
-                              <w:t>WavContact</w:t>
-                            </w:r>
-                            <w:proofErr w:type="spellEnd"/>
-                            <w:r>
-                              <w:rPr>
-                                <w:lang w:val="en-US"/>
-                              </w:rPr>
-                              <w:t>)</w:t>
-                            </w:r>
-                            <w:bookmarkEnd w:id="48"/>
+                            <w:bookmarkEnd w:id="51"/>
                           </w:p>
                         </w:txbxContent>
                       </wps:txbx>
@@ -6006,11 +5904,7 @@
           </mc:Choice>
           <mc:Fallback>
             <w:pict>
-              <v:shapetype w14:anchorId="18583133" id="_x0000_t202" coordsize="21600,21600" o:spt="202" path="m,l,21600r21600,l21600,xe">
-                <v:stroke joinstyle="miter"/>
-                <v:path gradientshapeok="t" o:connecttype="rect"/>
-              </v:shapetype>
-              <v:shape id="Zone de texte 17" o:spid="_x0000_s1029" type="#_x0000_t202" style="position:absolute;margin-left:0;margin-top:525.2pt;width:226pt;height:.05pt;z-index:251675648;visibility:visible;mso-wrap-style:square;mso-width-percent:0;mso-wrap-distance-left:9pt;mso-wrap-distance-top:0;mso-wrap-distance-right:9pt;mso-wrap-distance-bottom:0;mso-position-horizontal:center;mso-position-horizontal-relative:page;mso-position-vertical:absolute;mso-position-vertical-relative:text;mso-width-percent:0;mso-width-relative:margin;v-text-anchor:top" o:gfxdata="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" stroked="f">
+              <v:shape w14:anchorId="18583133" id="Zone de texte 17" o:spid="_x0000_s1029" type="#_x0000_t202" style="position:absolute;margin-left:0;margin-top:525.2pt;width:226pt;height:.05pt;z-index:251675648;visibility:visible;mso-wrap-style:square;mso-width-percent:0;mso-wrap-distance-left:9pt;mso-wrap-distance-top:0;mso-wrap-distance-right:9pt;mso-wrap-distance-bottom:0;mso-position-horizontal:center;mso-position-horizontal-relative:page;mso-position-vertical:absolute;mso-position-vertical-relative:text;mso-width-percent:0;mso-width-relative:margin;v-text-anchor:top" o:gfxdata="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" stroked="f">
                 <v:textbox style="mso-fit-shape-to-text:t" inset="0,0,0,0">
                   <w:txbxContent>
                     <w:p>
@@ -6023,7 +5917,7 @@
                           <w:lang w:val="en-US"/>
                         </w:rPr>
                       </w:pPr>
-                      <w:bookmarkStart w:id="49" w:name="_Toc105098817"/>
+                      <w:bookmarkStart w:id="52" w:name="_Toc105098817"/>
                       <w:r>
                         <w:rPr>
                           <w:lang w:val="en-US"/>
@@ -6058,49 +5952,13 @@
                         </w:rPr>
                         <w:t xml:space="preserve"> - Architecture </w:t>
                       </w:r>
-                      <w:proofErr w:type="spellStart"/>
                       <w:r>
                         <w:rPr>
                           <w:lang w:val="en-US"/>
                         </w:rPr>
-                        <w:t>WavCom</w:t>
+                        <w:t>WavCom racine WavContact)</w:t>
                       </w:r>
-                      <w:proofErr w:type="spellEnd"/>
-                      <w:r>
-                        <w:rPr>
-                          <w:lang w:val="en-US"/>
-                        </w:rPr>
-                        <w:t xml:space="preserve"> </w:t>
-                      </w:r>
-                      <w:proofErr w:type="spellStart"/>
-                      <w:r>
-                        <w:rPr>
-                          <w:lang w:val="en-US"/>
-                        </w:rPr>
-                        <w:t>racine</w:t>
-                      </w:r>
-                      <w:proofErr w:type="spellEnd"/>
-                      <w:r>
-                        <w:rPr>
-                          <w:lang w:val="en-US"/>
-                        </w:rPr>
-                        <w:t xml:space="preserve"> </w:t>
-                      </w:r>
-                      <w:proofErr w:type="spellStart"/>
-                      <w:r>
-                        <w:rPr>
-                          <w:lang w:val="en-US"/>
-                        </w:rPr>
-                        <w:t>WavContact</w:t>
-                      </w:r>
-                      <w:proofErr w:type="spellEnd"/>
-                      <w:r>
-                        <w:rPr>
-                          <w:lang w:val="en-US"/>
-                        </w:rPr>
-                        <w:t>)</w:t>
-                      </w:r>
-                      <w:bookmarkEnd w:id="49"/>
+                      <w:bookmarkEnd w:id="52"/>
                     </w:p>
                   </w:txbxContent>
                 </v:textbox>
@@ -6186,7 +6044,7 @@
           <w:shd w:val="clear" w:color="auto" w:fill="FFFFFF"/>
         </w:rPr>
       </w:pPr>
-      <w:bookmarkStart w:id="50" w:name="_Toc105098871"/>
+      <w:bookmarkStart w:id="53" w:name="_Toc105098871"/>
       <w:r>
         <w:rPr>
           <w:shd w:val="clear" w:color="auto" w:fill="FFFFFF"/>
@@ -6194,17 +6052,17 @@
         <w:lastRenderedPageBreak/>
         <w:t>Installation de l’application</w:t>
       </w:r>
-      <w:bookmarkEnd w:id="50"/>
+      <w:bookmarkEnd w:id="53"/>
     </w:p>
     <w:p>
       <w:pPr>
         <w:pStyle w:val="Titre2"/>
       </w:pPr>
-      <w:bookmarkStart w:id="51" w:name="_Toc105098872"/>
+      <w:bookmarkStart w:id="54" w:name="_Toc105098872"/>
       <w:r>
         <w:t>Prérequis</w:t>
       </w:r>
-      <w:bookmarkEnd w:id="51"/>
+      <w:bookmarkEnd w:id="54"/>
       <w:r>
         <w:t xml:space="preserve"> </w:t>
       </w:r>
@@ -6328,7 +6186,7 @@
                                 <w:szCs w:val="26"/>
                               </w:rPr>
                             </w:pPr>
-                            <w:bookmarkStart w:id="52" w:name="_Toc105098818"/>
+                            <w:bookmarkStart w:id="55" w:name="_Toc105098818"/>
                             <w:r>
                               <w:t xml:space="preserve">Figure </w:t>
                             </w:r>
@@ -6353,7 +6211,7 @@
                             <w:r>
                               <w:t xml:space="preserve"> - Téléchargement net 6</w:t>
                             </w:r>
-                            <w:bookmarkEnd w:id="52"/>
+                            <w:bookmarkEnd w:id="55"/>
                           </w:p>
                         </w:txbxContent>
                       </wps:txbx>
@@ -6485,12 +6343,12 @@
       <w:pPr>
         <w:pStyle w:val="Titre2"/>
       </w:pPr>
-      <w:bookmarkStart w:id="53" w:name="_Toc105098873"/>
+      <w:bookmarkStart w:id="57" w:name="_Toc105098873"/>
       <w:r>
         <w:lastRenderedPageBreak/>
         <w:t>Configuration initiale</w:t>
       </w:r>
-      <w:bookmarkEnd w:id="53"/>
+      <w:bookmarkEnd w:id="57"/>
       <w:r>
         <w:t xml:space="preserve"> </w:t>
       </w:r>
@@ -6704,7 +6562,7 @@
                                 <w:shd w:val="clear" w:color="auto" w:fill="FFFFFF"/>
                               </w:rPr>
                             </w:pPr>
-                            <w:bookmarkStart w:id="54" w:name="_Toc105098819"/>
+                            <w:bookmarkStart w:id="58" w:name="_Toc105098819"/>
                             <w:r>
                               <w:t xml:space="preserve">Figure </w:t>
                             </w:r>
@@ -6729,12 +6587,10 @@
                             <w:r>
                               <w:t xml:space="preserve"> - Téléchargement application </w:t>
                             </w:r>
-                            <w:proofErr w:type="spellStart"/>
                             <w:r>
                               <w:t>WavCom</w:t>
                             </w:r>
-                            <w:bookmarkEnd w:id="54"/>
-                            <w:proofErr w:type="spellEnd"/>
+                            <w:bookmarkEnd w:id="58"/>
                           </w:p>
                         </w:txbxContent>
                       </wps:txbx>
@@ -6791,12 +6647,10 @@
                       <w:r>
                         <w:t xml:space="preserve"> - Téléchargement application </w:t>
                       </w:r>
-                      <w:proofErr w:type="spellStart"/>
                       <w:r>
                         <w:t>WavCom</w:t>
                       </w:r>
                       <w:bookmarkEnd w:id="59"/>
-                      <w:proofErr w:type="spellEnd"/>
                     </w:p>
                   </w:txbxContent>
                 </v:textbox>
@@ -7049,7 +6903,7 @@
                                 <w:shd w:val="clear" w:color="auto" w:fill="FFFFFF"/>
                               </w:rPr>
                             </w:pPr>
-                            <w:bookmarkStart w:id="55" w:name="_Toc105098820"/>
+                            <w:bookmarkStart w:id="60" w:name="_Toc105098820"/>
                             <w:r>
                               <w:t xml:space="preserve">Figure </w:t>
                             </w:r>
@@ -7074,20 +6928,10 @@
                             <w:r>
                               <w:t xml:space="preserve"> - Installation application </w:t>
                             </w:r>
-                            <w:proofErr w:type="spellStart"/>
                             <w:r>
-                              <w:t>WavCom</w:t>
+                              <w:t>WavCom - Message protection windows</w:t>
                             </w:r>
-                            <w:proofErr w:type="spellEnd"/>
-                            <w:r>
-                              <w:t xml:space="preserve"> - Message protection </w:t>
-                            </w:r>
-                            <w:proofErr w:type="spellStart"/>
-                            <w:r>
-                              <w:t>windows</w:t>
-                            </w:r>
-                            <w:bookmarkEnd w:id="55"/>
-                            <w:proofErr w:type="spellEnd"/>
+                            <w:bookmarkEnd w:id="60"/>
                           </w:p>
                         </w:txbxContent>
                       </wps:txbx>
@@ -7148,20 +6992,10 @@
                       <w:r>
                         <w:t xml:space="preserve"> - Installation application </w:t>
                       </w:r>
-                      <w:proofErr w:type="spellStart"/>
                       <w:r>
-                        <w:t>WavCom</w:t>
-                      </w:r>
-                      <w:proofErr w:type="spellEnd"/>
-                      <w:r>
-                        <w:t xml:space="preserve"> - Message protection </w:t>
-                      </w:r>
-                      <w:proofErr w:type="spellStart"/>
-                      <w:r>
-                        <w:t>windows</w:t>
+                        <w:t>WavCom - Message protection windows</w:t>
                       </w:r>
                       <w:bookmarkEnd w:id="61"/>
-                      <w:proofErr w:type="spellEnd"/>
                     </w:p>
                   </w:txbxContent>
                 </v:textbox>
@@ -7384,7 +7218,7 @@
                                 <w:shd w:val="clear" w:color="auto" w:fill="FFFFFF"/>
                               </w:rPr>
                             </w:pPr>
-                            <w:bookmarkStart w:id="56" w:name="_Toc105098821"/>
+                            <w:bookmarkStart w:id="62" w:name="_Toc105098821"/>
                             <w:r>
                               <w:t xml:space="preserve">Figure </w:t>
                             </w:r>
@@ -7412,23 +7246,13 @@
                             <w:r>
                               <w:t xml:space="preserve">Installation application </w:t>
                             </w:r>
-                            <w:proofErr w:type="spellStart"/>
                             <w:r>
-                              <w:t>WavCom</w:t>
+                              <w:t>WavCom - Message protection windows</w:t>
                             </w:r>
-                            <w:proofErr w:type="spellEnd"/>
-                            <w:r>
-                              <w:t xml:space="preserve"> - Message protection </w:t>
-                            </w:r>
-                            <w:proofErr w:type="spellStart"/>
-                            <w:r>
-                              <w:t>windows</w:t>
-                            </w:r>
-                            <w:proofErr w:type="spellEnd"/>
                             <w:r>
                               <w:t xml:space="preserve"> - Exécuter</w:t>
                             </w:r>
-                            <w:bookmarkEnd w:id="56"/>
+                            <w:bookmarkEnd w:id="62"/>
                           </w:p>
                         </w:txbxContent>
                       </wps:txbx>
@@ -7491,19 +7315,9 @@
                       <w:r>
                         <w:t xml:space="preserve">Installation application </w:t>
                       </w:r>
-                      <w:proofErr w:type="spellStart"/>
                       <w:r>
-                        <w:t>WavCom</w:t>
+                        <w:t>WavCom - Message protection windows</w:t>
                       </w:r>
-                      <w:proofErr w:type="spellEnd"/>
-                      <w:r>
-                        <w:t xml:space="preserve"> - Message protection </w:t>
-                      </w:r>
-                      <w:proofErr w:type="spellStart"/>
-                      <w:r>
-                        <w:t>windows</w:t>
-                      </w:r>
-                      <w:proofErr w:type="spellEnd"/>
                       <w:r>
                         <w:t xml:space="preserve"> - Exécuter</w:t>
                       </w:r>
@@ -7750,7 +7564,7 @@
                                 <w:shd w:val="clear" w:color="auto" w:fill="FFFFFF"/>
                               </w:rPr>
                             </w:pPr>
-                            <w:bookmarkStart w:id="57" w:name="_Toc105098822"/>
+                            <w:bookmarkStart w:id="64" w:name="_Toc105098822"/>
                             <w:r>
                               <w:t xml:space="preserve">Figure </w:t>
                             </w:r>
@@ -7778,18 +7592,13 @@
                             <w:r>
                               <w:t xml:space="preserve">Installation application </w:t>
                             </w:r>
-                            <w:proofErr w:type="spellStart"/>
                             <w:r>
-                              <w:t>WavCom</w:t>
-                            </w:r>
-                            <w:proofErr w:type="spellEnd"/>
-                            <w:r>
-                              <w:t xml:space="preserve"> </w:t>
+                              <w:t xml:space="preserve">WavCom </w:t>
                             </w:r>
                             <w:r>
                               <w:t>- Étape 1</w:t>
                             </w:r>
-                            <w:bookmarkEnd w:id="57"/>
+                            <w:bookmarkEnd w:id="64"/>
                           </w:p>
                         </w:txbxContent>
                       </wps:txbx>
@@ -7849,13 +7658,8 @@
                       <w:r>
                         <w:t xml:space="preserve">Installation application </w:t>
                       </w:r>
-                      <w:proofErr w:type="spellStart"/>
                       <w:r>
-                        <w:t>WavCom</w:t>
-                      </w:r>
-                      <w:proofErr w:type="spellEnd"/>
-                      <w:r>
-                        <w:t xml:space="preserve"> </w:t>
+                        <w:t xml:space="preserve">WavCom </w:t>
                       </w:r>
                       <w:r>
                         <w:t>- Étape 1</w:t>
@@ -8028,7 +7832,7 @@
                                 <w:sz w:val="24"/>
                               </w:rPr>
                             </w:pPr>
-                            <w:bookmarkStart w:id="58" w:name="_Toc105098823"/>
+                            <w:bookmarkStart w:id="66" w:name="_Toc105098823"/>
                             <w:r>
                               <w:t xml:space="preserve">Figure </w:t>
                             </w:r>
@@ -8056,18 +7860,13 @@
                             <w:r>
                               <w:t xml:space="preserve">Installation application </w:t>
                             </w:r>
-                            <w:proofErr w:type="spellStart"/>
                             <w:r>
-                              <w:t>WavCom</w:t>
-                            </w:r>
-                            <w:proofErr w:type="spellEnd"/>
-                            <w:r>
-                              <w:t xml:space="preserve"> - Étape </w:t>
+                              <w:t xml:space="preserve">WavCom - Étape </w:t>
                             </w:r>
                             <w:r>
                               <w:t>2</w:t>
                             </w:r>
-                            <w:bookmarkEnd w:id="58"/>
+                            <w:bookmarkEnd w:id="66"/>
                           </w:p>
                         </w:txbxContent>
                       </wps:txbx>
@@ -8124,13 +7923,8 @@
                       <w:r>
                         <w:t xml:space="preserve">Installation application </w:t>
                       </w:r>
-                      <w:proofErr w:type="spellStart"/>
                       <w:r>
-                        <w:t>WavCom</w:t>
-                      </w:r>
-                      <w:proofErr w:type="spellEnd"/>
-                      <w:r>
-                        <w:t xml:space="preserve"> - Étape </w:t>
+                        <w:t xml:space="preserve">WavCom - Étape </w:t>
                       </w:r>
                       <w:r>
                         <w:t>2</w:t>
@@ -8321,7 +8115,7 @@
                                 <w:sz w:val="24"/>
                               </w:rPr>
                             </w:pPr>
-                            <w:bookmarkStart w:id="59" w:name="_Toc105098824"/>
+                            <w:bookmarkStart w:id="68" w:name="_Toc105098824"/>
                             <w:r>
                               <w:t xml:space="preserve">Figure </w:t>
                             </w:r>
@@ -8349,18 +8143,13 @@
                             <w:r>
                               <w:t xml:space="preserve">Installation application </w:t>
                             </w:r>
-                            <w:proofErr w:type="spellStart"/>
                             <w:r>
-                              <w:t>WavCom</w:t>
-                            </w:r>
-                            <w:proofErr w:type="spellEnd"/>
-                            <w:r>
-                              <w:t xml:space="preserve"> - Étape </w:t>
+                              <w:t xml:space="preserve">WavCom - Étape </w:t>
                             </w:r>
                             <w:r>
                               <w:t>2</w:t>
                             </w:r>
-                            <w:bookmarkEnd w:id="59"/>
+                            <w:bookmarkEnd w:id="68"/>
                           </w:p>
                         </w:txbxContent>
                       </wps:txbx>
@@ -8418,13 +8207,8 @@
                       <w:r>
                         <w:t xml:space="preserve">Installation application </w:t>
                       </w:r>
-                      <w:proofErr w:type="spellStart"/>
                       <w:r>
-                        <w:t>WavCom</w:t>
-                      </w:r>
-                      <w:proofErr w:type="spellEnd"/>
-                      <w:r>
-                        <w:t xml:space="preserve"> - Étape </w:t>
+                        <w:t xml:space="preserve">WavCom - Étape </w:t>
                       </w:r>
                       <w:r>
                         <w:t>2</w:t>
@@ -8559,13 +8343,8 @@
                             <w:r>
                               <w:t xml:space="preserve">Installation application </w:t>
                             </w:r>
-                            <w:proofErr w:type="spellStart"/>
                             <w:r>
-                              <w:t>WavCom</w:t>
-                            </w:r>
-                            <w:proofErr w:type="spellEnd"/>
-                            <w:r>
-                              <w:t xml:space="preserve"> - Étape </w:t>
+                              <w:t xml:space="preserve">WavCom - Étape </w:t>
                             </w:r>
                             <w:r>
                               <w:t>3</w:t>
@@ -8873,7 +8652,7 @@
                                 <w:sz w:val="24"/>
                               </w:rPr>
                             </w:pPr>
-                            <w:bookmarkStart w:id="60" w:name="_Toc105098825"/>
+                            <w:bookmarkStart w:id="70" w:name="_Toc105098825"/>
                             <w:r>
                               <w:t xml:space="preserve">Figure </w:t>
                             </w:r>
@@ -8901,15 +8680,10 @@
                             <w:r>
                               <w:t xml:space="preserve">Installation application </w:t>
                             </w:r>
-                            <w:proofErr w:type="spellStart"/>
                             <w:r>
-                              <w:t>WavCom</w:t>
+                              <w:t>WavCom - Étape 3</w:t>
                             </w:r>
-                            <w:proofErr w:type="spellEnd"/>
-                            <w:r>
-                              <w:t xml:space="preserve"> - Étape 3</w:t>
-                            </w:r>
-                            <w:bookmarkEnd w:id="60"/>
+                            <w:bookmarkEnd w:id="70"/>
                           </w:p>
                         </w:txbxContent>
                       </wps:txbx>
@@ -8967,13 +8741,8 @@
                       <w:r>
                         <w:t xml:space="preserve">Installation application </w:t>
                       </w:r>
-                      <w:proofErr w:type="spellStart"/>
                       <w:r>
-                        <w:t>WavCom</w:t>
-                      </w:r>
-                      <w:proofErr w:type="spellEnd"/>
-                      <w:r>
-                        <w:t xml:space="preserve"> - Étape 3</w:t>
+                        <w:t>WavCom - Étape 3</w:t>
                       </w:r>
                       <w:bookmarkEnd w:id="71"/>
                     </w:p>
@@ -9203,7 +8972,7 @@
                               <w:pStyle w:val="Lgende"/>
                               <w:jc w:val="center"/>
                             </w:pPr>
-                            <w:bookmarkStart w:id="61" w:name="_Toc105098826"/>
+                            <w:bookmarkStart w:id="72" w:name="_Toc105098826"/>
                             <w:r>
                               <w:t xml:space="preserve">Figure </w:t>
                             </w:r>
@@ -9228,12 +8997,10 @@
                             <w:r>
                               <w:t xml:space="preserve"> - Application </w:t>
                             </w:r>
-                            <w:proofErr w:type="spellStart"/>
                             <w:r>
                               <w:t>WavCom</w:t>
                             </w:r>
-                            <w:bookmarkEnd w:id="61"/>
-                            <w:proofErr w:type="spellEnd"/>
+                            <w:bookmarkEnd w:id="72"/>
                           </w:p>
                         </w:txbxContent>
                       </wps:txbx>
@@ -9287,12 +9054,10 @@
                       <w:r>
                         <w:t xml:space="preserve"> - Application </w:t>
                       </w:r>
-                      <w:proofErr w:type="spellStart"/>
                       <w:r>
                         <w:t>WavCom</w:t>
                       </w:r>
                       <w:bookmarkEnd w:id="73"/>
-                      <w:proofErr w:type="spellEnd"/>
                     </w:p>
                   </w:txbxContent>
                 </v:textbox>
@@ -9465,7 +9230,7 @@
                                 <w:color w:val="FF0000"/>
                               </w:rPr>
                             </w:pPr>
-                            <w:bookmarkStart w:id="62" w:name="_Toc105098827"/>
+                            <w:bookmarkStart w:id="74" w:name="_Toc105098827"/>
                             <w:r>
                               <w:t xml:space="preserve">Figure </w:t>
                             </w:r>
@@ -9490,15 +9255,10 @@
                             <w:r>
                               <w:t xml:space="preserve"> - </w:t>
                             </w:r>
-                            <w:proofErr w:type="spellStart"/>
                             <w:r>
-                              <w:t>WavCom</w:t>
+                              <w:t>WavCom - page connexion</w:t>
                             </w:r>
-                            <w:proofErr w:type="spellEnd"/>
-                            <w:r>
-                              <w:t xml:space="preserve"> - page connexion</w:t>
-                            </w:r>
-                            <w:bookmarkEnd w:id="62"/>
+                            <w:bookmarkEnd w:id="74"/>
                           </w:p>
                         </w:txbxContent>
                       </wps:txbx>
@@ -9554,13 +9314,8 @@
                       <w:r>
                         <w:t xml:space="preserve"> - </w:t>
                       </w:r>
-                      <w:proofErr w:type="spellStart"/>
                       <w:r>
-                        <w:t>WavCom</w:t>
-                      </w:r>
-                      <w:proofErr w:type="spellEnd"/>
-                      <w:r>
-                        <w:t xml:space="preserve"> - page connexion</w:t>
+                        <w:t>WavCom - page connexion</w:t>
                       </w:r>
                       <w:bookmarkEnd w:id="75"/>
                     </w:p>
@@ -9747,7 +9502,7 @@
           <w:shd w:val="clear" w:color="auto" w:fill="FFFFFF"/>
         </w:rPr>
       </w:pPr>
-      <w:bookmarkStart w:id="63" w:name="_Toc105098874"/>
+      <w:bookmarkStart w:id="76" w:name="_Toc105098874"/>
       <w:r>
         <w:rPr>
           <w:shd w:val="clear" w:color="auto" w:fill="FFFFFF"/>
@@ -9755,7 +9510,7 @@
         <w:lastRenderedPageBreak/>
         <w:t>Liste des figures</w:t>
       </w:r>
-      <w:bookmarkEnd w:id="63"/>
+      <w:bookmarkEnd w:id="76"/>
     </w:p>
     <w:p>
       <w:pPr>
@@ -11951,7 +11706,6 @@
       </w:rPr>
       <w:tab/>
     </w:r>
-    <w:proofErr w:type="spellStart"/>
     <w:r>
       <w:rPr>
         <w:rFonts w:ascii="Century Gothic" w:hAnsi="Century Gothic"/>
@@ -12007,7 +11761,6 @@
       </w:rPr>
       <w:t>WavCom</w:t>
     </w:r>
-    <w:proofErr w:type="spellEnd"/>
   </w:p>
   <w:p>
     <w:pPr>
@@ -14936,6 +14689,12 @@
 </file>
 
 <file path=customXml/item1.xml><?xml version="1.0" encoding="utf-8"?>
+<p:properties xmlns:p="http://schemas.microsoft.com/office/2006/metadata/properties" xmlns:xsi="http://www.w3.org/2001/XMLSchema-instance" xmlns:pc="http://schemas.microsoft.com/office/infopath/2007/PartnerControls">
+  <documentManagement/>
+</p:properties>
+</file>
+
+<file path=customXml/item2.xml><?xml version="1.0" encoding="utf-8"?>
 <?mso-contentType ?>
 <FormTemplates xmlns="http://schemas.microsoft.com/sharepoint/v3/contenttype/forms">
   <Display>DocumentLibraryForm</Display>
@@ -14944,13 +14703,11 @@
 </FormTemplates>
 </file>
 
-<file path=customXml/item2.xml><?xml version="1.0" encoding="utf-8"?>
-<p:properties xmlns:p="http://schemas.microsoft.com/office/2006/metadata/properties" xmlns:xsi="http://www.w3.org/2001/XMLSchema-instance" xmlns:pc="http://schemas.microsoft.com/office/infopath/2007/PartnerControls">
-  <documentManagement/>
-</p:properties>
+<file path=customXml/item3.xml><?xml version="1.0" encoding="utf-8"?>
+<b:Sources xmlns:b="http://schemas.openxmlformats.org/officeDocument/2006/bibliography" xmlns="http://schemas.openxmlformats.org/officeDocument/2006/bibliography" SelectedStyle="\APASixthEditionOfficeOnline.xsl" StyleName="APA" Version="6"/>
 </file>
 
-<file path=customXml/item3.xml><?xml version="1.0" encoding="utf-8"?>
+<file path=customXml/item4.xml><?xml version="1.0" encoding="utf-8"?>
 <ct:contentTypeSchema xmlns:ct="http://schemas.microsoft.com/office/2006/metadata/contentType" xmlns:ma="http://schemas.microsoft.com/office/2006/metadata/properties/metaAttributes" ct:_="" ma:_="" ma:contentTypeName="Document" ma:contentTypeID="0x010100D62A309FFA7E9E40A6F5C76D88BC41A6" ma:contentTypeVersion="11" ma:contentTypeDescription="Crée un document." ma:contentTypeScope="" ma:versionID="e778ec7536ddd273a971ff36d048a8a5">
   <xsd:schema xmlns:xsd="http://www.w3.org/2001/XMLSchema" xmlns:xs="http://www.w3.org/2001/XMLSchema" xmlns:p="http://schemas.microsoft.com/office/2006/metadata/properties" xmlns:ns3="e7f92798-9323-4146-9e16-c58015c61c9b" xmlns:ns4="641b4b70-4db7-4bca-b7d3-dc3dcdfcb3d2" targetNamespace="http://schemas.microsoft.com/office/2006/metadata/properties" ma:root="true" ma:fieldsID="1fc7cb8cb68e83f1701ea4f5f6cfe534" ns3:_="" ns4:_="">
     <xsd:import namespace="e7f92798-9323-4146-9e16-c58015c61c9b"/>
@@ -15161,19 +14918,7 @@
 </ct:contentTypeSchema>
 </file>
 
-<file path=customXml/item4.xml><?xml version="1.0" encoding="utf-8"?>
-<b:Sources xmlns:b="http://schemas.openxmlformats.org/officeDocument/2006/bibliography" xmlns="http://schemas.openxmlformats.org/officeDocument/2006/bibliography" SelectedStyle="\APASixthEditionOfficeOnline.xsl" StyleName="APA" Version="6"/>
-</file>
-
 <file path=customXml/itemProps1.xml><?xml version="1.0" encoding="utf-8"?>
-<ds:datastoreItem xmlns:ds="http://schemas.openxmlformats.org/officeDocument/2006/customXml" ds:itemID="{40E04163-F924-47F0-81DC-8CA23E9FD4D9}">
-  <ds:schemaRefs>
-    <ds:schemaRef ds:uri="http://schemas.microsoft.com/sharepoint/v3/contenttype/forms"/>
-  </ds:schemaRefs>
-</ds:datastoreItem>
-</file>
-
-<file path=customXml/itemProps2.xml><?xml version="1.0" encoding="utf-8"?>
 <ds:datastoreItem xmlns:ds="http://schemas.openxmlformats.org/officeDocument/2006/customXml" ds:itemID="{2C5D02CF-D864-46A7-8407-B0D572A41C18}">
   <ds:schemaRefs>
     <ds:schemaRef ds:uri="http://schemas.microsoft.com/office/2006/metadata/properties"/>
@@ -15182,7 +14927,23 @@
 </ds:datastoreItem>
 </file>
 
+<file path=customXml/itemProps2.xml><?xml version="1.0" encoding="utf-8"?>
+<ds:datastoreItem xmlns:ds="http://schemas.openxmlformats.org/officeDocument/2006/customXml" ds:itemID="{40E04163-F924-47F0-81DC-8CA23E9FD4D9}">
+  <ds:schemaRefs>
+    <ds:schemaRef ds:uri="http://schemas.microsoft.com/sharepoint/v3/contenttype/forms"/>
+  </ds:schemaRefs>
+</ds:datastoreItem>
+</file>
+
 <file path=customXml/itemProps3.xml><?xml version="1.0" encoding="utf-8"?>
+<ds:datastoreItem xmlns:ds="http://schemas.openxmlformats.org/officeDocument/2006/customXml" ds:itemID="{B0F0EE6E-D7A6-4746-94B3-D2A34A7EE3CF}">
+  <ds:schemaRefs>
+    <ds:schemaRef ds:uri="http://schemas.openxmlformats.org/officeDocument/2006/bibliography"/>
+  </ds:schemaRefs>
+</ds:datastoreItem>
+</file>
+
+<file path=customXml/itemProps4.xml><?xml version="1.0" encoding="utf-8"?>
 <ds:datastoreItem xmlns:ds="http://schemas.openxmlformats.org/officeDocument/2006/customXml" ds:itemID="{9768636D-032D-4E37-9CE6-42F98C82C816}">
   <ds:schemaRefs>
     <ds:schemaRef ds:uri="http://schemas.microsoft.com/office/2006/metadata/contentType"/>
@@ -15199,12 +14960,4 @@
     <ds:schemaRef ds:uri="http://schemas.microsoft.com/internal/obd"/>
   </ds:schemaRefs>
 </ds:datastoreItem>
-</file>
-
-<file path=customXml/itemProps4.xml><?xml version="1.0" encoding="utf-8"?>
-<ds:datastoreItem xmlns:ds="http://schemas.openxmlformats.org/officeDocument/2006/customXml" ds:itemID="{B0F0EE6E-D7A6-4746-94B3-D2A34A7EE3CF}">
-  <ds:schemaRefs>
-    <ds:schemaRef ds:uri="http://schemas.openxmlformats.org/officeDocument/2006/bibliography"/>
-  </ds:schemaRefs>
-</ds:datastoreItem>
 </file>
</xml_diff>